<commit_message>
Refactor modules for enriched JSON output per PRD v1.1 [2025-08-10 10:40:11]
</commit_message>
<xml_diff>
--- a/docs/prd.docx
+++ b/docs/prd.docx
@@ -3,10 +3,190 @@
 <w:document xmlns:wpc="http://schemas.microsoft.com/office/word/2010/wordprocessingCanvas" xmlns:cx="http://schemas.microsoft.com/office/drawing/2014/chartex" xmlns:cx1="http://schemas.microsoft.com/office/drawing/2015/9/8/chartex" xmlns:cx2="http://schemas.microsoft.com/office/drawing/2015/10/21/chartex" xmlns:cx3="http://schemas.microsoft.com/office/drawing/2016/5/9/chartex" xmlns:cx4="http://schemas.microsoft.com/office/drawing/2016/5/10/chartex" xmlns:cx5="http://schemas.microsoft.com/office/drawing/2016/5/11/chartex" xmlns:cx6="http://schemas.microsoft.com/office/drawing/2016/5/12/chartex" xmlns:cx7="http://schemas.microsoft.com/office/drawing/2016/5/13/chartex" xmlns:cx8="http://schemas.microsoft.com/office/drawing/2016/5/14/chartex" xmlns:mc="http://schemas.openxmlformats.org/markup-compatibility/2006" xmlns:aink="http://schemas.microsoft.com/office/drawing/2016/ink" xmlns:am3d="http://schemas.microsoft.com/office/drawing/2017/model3d" xmlns:o="urn:schemas-microsoft-com:office:office" xmlns:oel="http://schemas.microsoft.com/office/2019/extlst" xmlns:r="http://schemas.openxmlformats.org/officeDocument/2006/relationships" xmlns:m="http://schemas.openxmlformats.org/officeDocument/2006/math" xmlns:v="urn:schemas-microsoft-com:vml" xmlns:wp14="http://schemas.microsoft.com/office/word/2010/wordprocessingDrawing" xmlns:wp="http://schemas.openxmlformats.org/drawingml/2006/wordprocessingDrawing" xmlns:w10="urn:schemas-microsoft-com:office:word" xmlns:w="http://schemas.openxmlformats.org/wordprocessingml/2006/main" xmlns:w14="http://schemas.microsoft.com/office/word/2010/wordml" xmlns:w15="http://schemas.microsoft.com/office/word/2012/wordml" xmlns:w16cex="http://schemas.microsoft.com/office/word/2018/wordml/cex" xmlns:w16cid="http://schemas.microsoft.com/office/word/2016/wordml/cid" xmlns:w16="http://schemas.microsoft.com/office/word/2018/wordml" xmlns:w16du="http://schemas.microsoft.com/office/word/2023/wordml/word16du" xmlns:w16sdtdh="http://schemas.microsoft.com/office/word/2020/wordml/sdtdatahash" xmlns:w16sdtfl="http://schemas.microsoft.com/office/word/2024/wordml/sdtformatlock" xmlns:w16se="http://schemas.microsoft.com/office/word/2015/wordml/symex" xmlns:wpg="http://schemas.microsoft.com/office/word/2010/wordprocessingGroup" xmlns:wpi="http://schemas.microsoft.com/office/word/2010/wordprocessingInk" xmlns:wne="http://schemas.microsoft.com/office/word/2006/wordml" xmlns:wps="http://schemas.microsoft.com/office/word/2010/wordprocessingShape" mc:Ignorable="w14 w15 w16se w16cid w16 w16cex w16sdtdh w16sdtfl w16du wp14">
   <w:body>
     <w:p>
+      <w:r>
+        <w:rPr>
+          <w:b/>
+          <w:bCs/>
+        </w:rPr>
+        <w:t>Project Name:</w:t>
+      </w:r>
+      <w:r>
+        <w:t xml:space="preserve"> opportunityknocks.ai - Wizard's Toolkit</w:t>
+      </w:r>
+    </w:p>
+    <w:p>
+      <w:r>
+        <w:rPr>
+          <w:b/>
+          <w:bCs/>
+        </w:rPr>
+        <w:t>Version:</w:t>
+      </w:r>
+      <w:r>
+        <w:t xml:space="preserve"> 1.1</w:t>
+      </w:r>
+    </w:p>
+    <w:p>
+      <w:r>
+        <w:rPr>
+          <w:b/>
+          <w:bCs/>
+        </w:rPr>
+        <w:t>Date:</w:t>
+      </w:r>
+      <w:r>
+        <w:t xml:space="preserve"> August 9, 2025</w:t>
+      </w:r>
+    </w:p>
+    <w:p>
+      <w:r>
+        <w:rPr>
+          <w:b/>
+          <w:bCs/>
+        </w:rPr>
+        <w:t>Author:</w:t>
+      </w:r>
+      <w:r>
+        <w:t xml:space="preserve"> Software Entrepreneur Agent for Jim Younkin</w:t>
+      </w:r>
+    </w:p>
+    <w:p>
+      <w:r>
+        <w:pict w14:anchorId="44F36318">
+          <v:rect id="_x0000_i1146" style="width:0;height:1.5pt" o:hralign="center" o:hrstd="t" o:hrnoshade="t" o:hr="t" fillcolor="#1b1c1d" stroked="f"/>
+        </w:pict>
+      </w:r>
+    </w:p>
+    <w:p>
+      <w:pPr>
+        <w:rPr>
+          <w:b/>
+          <w:bCs/>
+        </w:rPr>
+      </w:pPr>
+      <w:r>
+        <w:rPr>
+          <w:b/>
+          <w:bCs/>
+        </w:rPr>
+        <w:t>## 1. Overview &amp; Goals</w:t>
+      </w:r>
+    </w:p>
+    <w:p>
+      <w:pPr>
+        <w:rPr>
+          <w:b/>
+          <w:bCs/>
+        </w:rPr>
+      </w:pPr>
+      <w:r>
+        <w:rPr>
+          <w:b/>
+          <w:bCs/>
+        </w:rPr>
+        <w:t>1.1. Problem Statement</w:t>
+      </w:r>
+    </w:p>
+    <w:p>
+      <w:r>
+        <w:t xml:space="preserve">Aspiring entrepreneurs spend dozens of hours on unstructured, manual research to find and validate new business ideas. This process is inefficient and a significant barrier to starting a new venture. </w:t>
+      </w:r>
+      <w:r>
+        <w:rPr>
+          <w:vertAlign w:val="superscript"/>
+        </w:rPr>
+        <w:t>1</w:t>
+      </w:r>
+    </w:p>
+    <w:p>
+      <w:pPr>
+        <w:rPr>
+          <w:b/>
+          <w:bCs/>
+        </w:rPr>
+      </w:pPr>
+      <w:r>
+        <w:rPr>
+          <w:b/>
+          <w:bCs/>
+        </w:rPr>
+        <w:t>1.2. Proposed Solution</w:t>
+      </w:r>
+    </w:p>
+    <w:p>
+      <w:r>
+        <w:t xml:space="preserve">An internal, command-line toolkit that automates the discovery and synthesis of business ideas from YouTube and academic papers. </w:t>
+      </w:r>
+      <w:r>
+        <w:rPr>
+          <w:vertAlign w:val="superscript"/>
+        </w:rPr>
+        <w:t>2</w:t>
+      </w:r>
+      <w:r>
+        <w:t xml:space="preserve"> This tool will empower a "human wizard" (the founder) to rapidly generate </w:t>
+      </w:r>
+      <w:proofErr w:type="gramStart"/>
+      <w:r>
+        <w:t>a high-</w:t>
+      </w:r>
+      <w:proofErr w:type="gramEnd"/>
+      <w:r>
+        <w:t xml:space="preserve">quality </w:t>
+      </w:r>
+    </w:p>
+    <w:p>
+      <w:r>
+        <w:rPr>
+          <w:b/>
+          <w:bCs/>
+        </w:rPr>
+        <w:t xml:space="preserve">"Opportunity </w:t>
+      </w:r>
+      <w:proofErr w:type="gramStart"/>
+      <w:r>
+        <w:rPr>
+          <w:b/>
+          <w:bCs/>
+        </w:rPr>
+        <w:t>Dossier"</w:t>
+      </w:r>
+      <w:r>
+        <w:t>—</w:t>
+      </w:r>
+      <w:proofErr w:type="gramEnd"/>
+      <w:r>
+        <w:t xml:space="preserve">a comprehensive research package </w:t>
+      </w:r>
+      <w:proofErr w:type="gramStart"/>
+      <w:r>
+        <w:t>complete</w:t>
+      </w:r>
+      <w:proofErr w:type="gramEnd"/>
+      <w:r>
+        <w:t xml:space="preserve"> with source attribution—for early customers.</w:t>
+      </w:r>
+    </w:p>
+    <w:p>
+      <w:pPr>
+        <w:rPr>
+          <w:b/>
+          <w:bCs/>
+        </w:rPr>
+      </w:pPr>
+      <w:r>
+        <w:rPr>
+          <w:b/>
+          <w:bCs/>
+        </w:rPr>
+        <w:t>1.3. Strategic Goals</w:t>
+      </w:r>
+    </w:p>
+    <w:p>
       <w:pPr>
         <w:numPr>
           <w:ilvl w:val="0"/>
-          <w:numId w:val="1"/>
+          <w:numId w:val="16"/>
         </w:numPr>
       </w:pPr>
       <w:r>
@@ -14,17 +194,23 @@
           <w:b/>
           <w:bCs/>
         </w:rPr>
-        <w:t>Project Name:</w:t>
-      </w:r>
-      <w:r>
-        <w:t xml:space="preserve"> opportunityknocks.ai - Wizard's Toolkit</w:t>
+        <w:t>Market Validation:</w:t>
+      </w:r>
+      <w:r>
+        <w:t xml:space="preserve"> To validate customer demand for the Opportunity Dossier service before investing in a full-fledged SaaS platform. </w:t>
+      </w:r>
+      <w:r>
+        <w:rPr>
+          <w:vertAlign w:val="superscript"/>
+        </w:rPr>
+        <w:t>3</w:t>
       </w:r>
     </w:p>
     <w:p>
       <w:pPr>
         <w:numPr>
           <w:ilvl w:val="0"/>
-          <w:numId w:val="1"/>
+          <w:numId w:val="16"/>
         </w:numPr>
       </w:pPr>
       <w:r>
@@ -32,17 +218,23 @@
           <w:b/>
           <w:bCs/>
         </w:rPr>
-        <w:t>Version:</w:t>
-      </w:r>
-      <w:r>
-        <w:t xml:space="preserve"> 1.0</w:t>
+        <w:t>Enable Manual Fulfillment:</w:t>
+      </w:r>
+      <w:r>
+        <w:t xml:space="preserve"> To equip the founder with a tool that makes the "Wizard of Oz" fulfillment process efficient and repeatable. </w:t>
+      </w:r>
+      <w:r>
+        <w:rPr>
+          <w:vertAlign w:val="superscript"/>
+        </w:rPr>
+        <w:t>4</w:t>
       </w:r>
     </w:p>
     <w:p>
       <w:pPr>
         <w:numPr>
           <w:ilvl w:val="0"/>
-          <w:numId w:val="1"/>
+          <w:numId w:val="16"/>
         </w:numPr>
       </w:pPr>
       <w:r>
@@ -50,307 +242,340 @@
           <w:b/>
           <w:bCs/>
         </w:rPr>
-        <w:t>Date:</w:t>
-      </w:r>
-      <w:r>
-        <w:t xml:space="preserve"> August 9, 2025</w:t>
-      </w:r>
+        <w:t>IP Development:</w:t>
+      </w:r>
+      <w:r>
+        <w:t xml:space="preserve"> To create the core data processing and AI synthesis logic that will serve as the foundation for the future automated product. </w:t>
+      </w:r>
+      <w:r>
+        <w:rPr>
+          <w:vertAlign w:val="superscript"/>
+        </w:rPr>
+        <w:t>5</w:t>
+      </w:r>
+    </w:p>
+    <w:p>
+      <w:r>
+        <w:pict w14:anchorId="482D722D">
+          <v:rect id="_x0000_i1147" style="width:0;height:1.5pt" o:hralign="center" o:hrstd="t" o:hrnoshade="t" o:hr="t" fillcolor="#1b1c1d" stroked="f"/>
+        </w:pict>
+      </w:r>
+    </w:p>
+    <w:p>
+      <w:pPr>
+        <w:rPr>
+          <w:b/>
+          <w:bCs/>
+        </w:rPr>
+      </w:pPr>
+      <w:r>
+        <w:rPr>
+          <w:b/>
+          <w:bCs/>
+        </w:rPr>
+        <w:t>## 2. Scope</w:t>
+      </w:r>
+    </w:p>
+    <w:p>
+      <w:pPr>
+        <w:rPr>
+          <w:b/>
+          <w:bCs/>
+        </w:rPr>
+      </w:pPr>
+      <w:r>
+        <w:rPr>
+          <w:b/>
+          <w:bCs/>
+        </w:rPr>
+        <w:t xml:space="preserve">2.1. In Scope for </w:t>
+      </w:r>
+      <w:proofErr w:type="gramStart"/>
+      <w:r>
+        <w:rPr>
+          <w:b/>
+          <w:bCs/>
+        </w:rPr>
+        <w:t xml:space="preserve">MVP </w:t>
+      </w:r>
+      <w:r>
+        <w:rPr>
+          <w:rFonts w:ascii="Segoe UI Emoji" w:hAnsi="Segoe UI Emoji" w:cs="Segoe UI Emoji"/>
+          <w:b/>
+          <w:bCs/>
+        </w:rPr>
+        <w:t>✅</w:t>
+      </w:r>
+      <w:proofErr w:type="gramEnd"/>
     </w:p>
     <w:p>
       <w:pPr>
         <w:numPr>
           <w:ilvl w:val="0"/>
-          <w:numId w:val="1"/>
+          <w:numId w:val="17"/>
         </w:numPr>
       </w:pPr>
       <w:r>
-        <w:rPr>
-          <w:b/>
-          <w:bCs/>
-        </w:rPr>
-        <w:t>Author:</w:t>
-      </w:r>
-      <w:r>
-        <w:t xml:space="preserve"> Software Entrepreneur Agent for Jim Younkin</w:t>
-      </w:r>
-    </w:p>
-    <w:p>
-      <w:pPr>
-        <w:rPr>
-          <w:b/>
-          <w:bCs/>
-        </w:rPr>
-      </w:pPr>
-      <w:r>
-        <w:rPr>
-          <w:b/>
-          <w:bCs/>
-        </w:rPr>
-        <w:t>1. Overview &amp; Goals</w:t>
-      </w:r>
-    </w:p>
-    <w:p>
-      <w:pPr>
-        <w:rPr>
-          <w:b/>
-          <w:bCs/>
-        </w:rPr>
-      </w:pPr>
-      <w:r>
-        <w:rPr>
-          <w:b/>
-          <w:bCs/>
-        </w:rPr>
-        <w:t>1.1. Problem Statement</w:t>
-      </w:r>
-    </w:p>
-    <w:p>
-      <w:r>
-        <w:t>Aspiring entrepreneurs and product managers spend dozens of hours on unstructured, manual research to find and validate new business ideas. This process is inefficient, prone to noise, and a significant barrier to starting a new venture.</w:t>
-      </w:r>
-    </w:p>
-    <w:p>
-      <w:pPr>
-        <w:rPr>
-          <w:b/>
-          <w:bCs/>
-        </w:rPr>
-      </w:pPr>
-      <w:r>
-        <w:rPr>
-          <w:b/>
-          <w:bCs/>
-        </w:rPr>
-        <w:t>1.2. Proposed Solution</w:t>
-      </w:r>
-    </w:p>
-    <w:p>
-      <w:r>
-        <w:t>An internal, command-line toolkit that automates the discovery and synthesis of business ideas from high-value online sources (YouTube and academic papers). This tool will empower a "human wizard" (the founder) to rapidly generate high-quality "Opportunity Brief" reports for early customers.</w:t>
-      </w:r>
-    </w:p>
-    <w:p>
-      <w:pPr>
-        <w:rPr>
-          <w:b/>
-          <w:bCs/>
-        </w:rPr>
-      </w:pPr>
-      <w:r>
-        <w:rPr>
-          <w:b/>
-          <w:bCs/>
-        </w:rPr>
-        <w:t>1.3. Strategic Goals</w:t>
+        <w:t xml:space="preserve">A Python script executed from the command line (CLI). </w:t>
+      </w:r>
+      <w:r>
+        <w:rPr>
+          <w:vertAlign w:val="superscript"/>
+        </w:rPr>
+        <w:t>6</w:t>
       </w:r>
     </w:p>
     <w:p>
       <w:pPr>
         <w:numPr>
           <w:ilvl w:val="0"/>
-          <w:numId w:val="2"/>
+          <w:numId w:val="17"/>
         </w:numPr>
       </w:pPr>
       <w:r>
-        <w:rPr>
-          <w:b/>
-          <w:bCs/>
-        </w:rPr>
-        <w:t>Market Validation:</w:t>
-      </w:r>
-      <w:r>
-        <w:t xml:space="preserve"> To validate customer demand for the Opportunity Brief service before investing in a full-fledged, customer-facing SaaS platform.</w:t>
+        <w:t xml:space="preserve">A module to fetch and analyze YouTube video transcripts. </w:t>
+      </w:r>
+      <w:r>
+        <w:rPr>
+          <w:vertAlign w:val="superscript"/>
+        </w:rPr>
+        <w:t>7</w:t>
       </w:r>
     </w:p>
     <w:p>
       <w:pPr>
         <w:numPr>
           <w:ilvl w:val="0"/>
-          <w:numId w:val="2"/>
+          <w:numId w:val="17"/>
         </w:numPr>
       </w:pPr>
       <w:r>
-        <w:rPr>
-          <w:b/>
-          <w:bCs/>
-        </w:rPr>
-        <w:t>Enable Manual Fulfillment:</w:t>
-      </w:r>
-      <w:r>
-        <w:t xml:space="preserve"> To equip the founder with a tool that makes the "Wizard of Oz" fulfillment process efficient and repeatable.</w:t>
+        <w:lastRenderedPageBreak/>
+        <w:t xml:space="preserve">A module to fetch and analyze academic papers from arXiv.org. </w:t>
+      </w:r>
+      <w:r>
+        <w:rPr>
+          <w:vertAlign w:val="superscript"/>
+        </w:rPr>
+        <w:t>8</w:t>
       </w:r>
     </w:p>
     <w:p>
       <w:pPr>
         <w:numPr>
           <w:ilvl w:val="0"/>
-          <w:numId w:val="2"/>
+          <w:numId w:val="17"/>
         </w:numPr>
       </w:pPr>
       <w:r>
-        <w:rPr>
-          <w:b/>
-          <w:bCs/>
-        </w:rPr>
-        <w:t>IP Development:</w:t>
-      </w:r>
-      <w:r>
-        <w:t xml:space="preserve"> To create the core data processing and AI synthesis logic that will serve as the foundation for the future automated product.</w:t>
-      </w:r>
-    </w:p>
-    <w:p>
-      <w:pPr>
-        <w:rPr>
-          <w:b/>
-          <w:bCs/>
-        </w:rPr>
-      </w:pPr>
-      <w:r>
-        <w:rPr>
-          <w:b/>
-          <w:bCs/>
-        </w:rPr>
-        <w:t>2. Scope</w:t>
-      </w:r>
-    </w:p>
-    <w:p>
-      <w:pPr>
-        <w:rPr>
-          <w:b/>
-          <w:bCs/>
-        </w:rPr>
-      </w:pPr>
-      <w:r>
-        <w:rPr>
-          <w:b/>
-          <w:bCs/>
-        </w:rPr>
-        <w:t xml:space="preserve">2.1. In Scope for </w:t>
-      </w:r>
-      <w:proofErr w:type="gramStart"/>
-      <w:r>
-        <w:rPr>
-          <w:b/>
-          <w:bCs/>
-        </w:rPr>
-        <w:t xml:space="preserve">MVP </w:t>
-      </w:r>
-      <w:r>
-        <w:rPr>
-          <w:rFonts w:ascii="Segoe UI Emoji" w:hAnsi="Segoe UI Emoji" w:cs="Segoe UI Emoji"/>
-          <w:b/>
-          <w:bCs/>
-        </w:rPr>
-        <w:t>✅</w:t>
-      </w:r>
-      <w:proofErr w:type="gramEnd"/>
+        <w:t xml:space="preserve">Integration with a Large Language Model for text synthesis. </w:t>
+      </w:r>
+      <w:r>
+        <w:rPr>
+          <w:vertAlign w:val="superscript"/>
+        </w:rPr>
+        <w:t>9</w:t>
+      </w:r>
     </w:p>
     <w:p>
       <w:pPr>
         <w:numPr>
           <w:ilvl w:val="0"/>
-          <w:numId w:val="3"/>
+          <w:numId w:val="17"/>
         </w:numPr>
       </w:pPr>
       <w:r>
-        <w:t>A Python script executed from the command line (CLI).</w:t>
+        <w:t xml:space="preserve">Configuration managed via </w:t>
+      </w:r>
+    </w:p>
+    <w:p>
+      <w:proofErr w:type="gramStart"/>
+      <w:r>
+        <w:t>.env</w:t>
+      </w:r>
+      <w:proofErr w:type="gramEnd"/>
+      <w:r>
+        <w:t xml:space="preserve"> and config.py files. </w:t>
+      </w:r>
+      <w:r>
+        <w:rPr>
+          <w:vertAlign w:val="superscript"/>
+        </w:rPr>
+        <w:t>10</w:t>
       </w:r>
     </w:p>
     <w:p>
       <w:pPr>
         <w:numPr>
           <w:ilvl w:val="0"/>
-          <w:numId w:val="3"/>
+          <w:numId w:val="17"/>
         </w:numPr>
       </w:pPr>
       <w:r>
-        <w:t>A module to fetch and analyze YouTube video transcripts for a given topic.</w:t>
+        <w:t xml:space="preserve">Output of </w:t>
+      </w:r>
+    </w:p>
+    <w:p>
+      <w:r>
+        <w:rPr>
+          <w:b/>
+          <w:bCs/>
+        </w:rPr>
+        <w:t>enriched, structured JSON data</w:t>
+      </w:r>
+      <w:r>
+        <w:t xml:space="preserve">, including source metadata, to local files. </w:t>
+      </w:r>
+      <w:r>
+        <w:rPr>
+          <w:vertAlign w:val="superscript"/>
+        </w:rPr>
+        <w:t>11</w:t>
       </w:r>
     </w:p>
     <w:p>
       <w:pPr>
         <w:numPr>
           <w:ilvl w:val="0"/>
-          <w:numId w:val="3"/>
+          <w:numId w:val="17"/>
         </w:numPr>
       </w:pPr>
       <w:r>
-        <w:t>A module to fetch and analyze academic papers from arXiv.org for a given topic.</w:t>
+        <w:t xml:space="preserve">Basic error handling for common issues. </w:t>
+      </w:r>
+      <w:r>
+        <w:rPr>
+          <w:vertAlign w:val="superscript"/>
+        </w:rPr>
+        <w:t>12</w:t>
+      </w:r>
+    </w:p>
+    <w:p>
+      <w:pPr>
+        <w:rPr>
+          <w:b/>
+          <w:bCs/>
+        </w:rPr>
+      </w:pPr>
+      <w:r>
+        <w:rPr>
+          <w:b/>
+          <w:bCs/>
+        </w:rPr>
+        <w:t xml:space="preserve">2.2. Out of Scope for MVP </w:t>
+      </w:r>
+      <w:r>
+        <w:rPr>
+          <w:rFonts w:ascii="Segoe UI Emoji" w:hAnsi="Segoe UI Emoji" w:cs="Segoe UI Emoji"/>
+          <w:b/>
+          <w:bCs/>
+        </w:rPr>
+        <w:t>❌</w:t>
       </w:r>
     </w:p>
     <w:p>
       <w:pPr>
         <w:numPr>
           <w:ilvl w:val="0"/>
-          <w:numId w:val="3"/>
+          <w:numId w:val="18"/>
         </w:numPr>
       </w:pPr>
       <w:r>
-        <w:t>Integration with a Large Language Model (e.g., OpenAI, Anthropic) for text synthesis.</w:t>
+        <w:t xml:space="preserve">Any customer-facing UI (No Vite/React frontend). </w:t>
+      </w:r>
+      <w:r>
+        <w:rPr>
+          <w:vertAlign w:val="superscript"/>
+        </w:rPr>
+        <w:t>13</w:t>
       </w:r>
     </w:p>
     <w:p>
       <w:pPr>
         <w:numPr>
           <w:ilvl w:val="0"/>
-          <w:numId w:val="3"/>
+          <w:numId w:val="18"/>
         </w:numPr>
       </w:pPr>
       <w:r>
-        <w:t>Configuration managed via a .env file for API keys and a config.py file for parameters.</w:t>
+        <w:t xml:space="preserve">A web server or API (No </w:t>
+      </w:r>
+      <w:proofErr w:type="spellStart"/>
+      <w:r>
+        <w:t>FastAPI</w:t>
+      </w:r>
+      <w:proofErr w:type="spellEnd"/>
+      <w:r>
+        <w:t xml:space="preserve">). </w:t>
+      </w:r>
+      <w:r>
+        <w:rPr>
+          <w:vertAlign w:val="superscript"/>
+        </w:rPr>
+        <w:t>14</w:t>
       </w:r>
     </w:p>
     <w:p>
       <w:pPr>
         <w:numPr>
           <w:ilvl w:val="0"/>
-          <w:numId w:val="3"/>
+          <w:numId w:val="18"/>
         </w:numPr>
       </w:pPr>
       <w:r>
-        <w:lastRenderedPageBreak/>
-        <w:t>Output of structured data to local JSON or text files.</w:t>
+        <w:t xml:space="preserve">User accounts, authentication, or databases. </w:t>
+      </w:r>
+      <w:r>
+        <w:rPr>
+          <w:vertAlign w:val="superscript"/>
+        </w:rPr>
+        <w:t>15</w:t>
       </w:r>
     </w:p>
     <w:p>
       <w:pPr>
         <w:numPr>
           <w:ilvl w:val="0"/>
-          <w:numId w:val="3"/>
+          <w:numId w:val="18"/>
         </w:numPr>
       </w:pPr>
       <w:r>
-        <w:t>Basic error handling for common issues (e.g., API failures, missing transcripts).</w:t>
-      </w:r>
-    </w:p>
-    <w:p>
-      <w:pPr>
-        <w:rPr>
-          <w:b/>
-          <w:bCs/>
-        </w:rPr>
-      </w:pPr>
-      <w:r>
-        <w:rPr>
-          <w:b/>
-          <w:bCs/>
-        </w:rPr>
-        <w:t xml:space="preserve">2.2. Out of Scope for MVP </w:t>
-      </w:r>
-      <w:r>
-        <w:rPr>
-          <w:rFonts w:ascii="Segoe UI Emoji" w:hAnsi="Segoe UI Emoji" w:cs="Segoe UI Emoji"/>
-          <w:b/>
-          <w:bCs/>
-        </w:rPr>
-        <w:t>❌</w:t>
+        <w:t xml:space="preserve">Deployment to a cloud environment. </w:t>
+      </w:r>
+      <w:r>
+        <w:rPr>
+          <w:vertAlign w:val="superscript"/>
+        </w:rPr>
+        <w:t>16</w:t>
+      </w:r>
+    </w:p>
+    <w:p>
+      <w:r>
+        <w:pict w14:anchorId="1281F5C0">
+          <v:rect id="_x0000_i1148" style="width:0;height:1.5pt" o:hralign="center" o:hrstd="t" o:hrnoshade="t" o:hr="t" fillcolor="#1b1c1d" stroked="f"/>
+        </w:pict>
+      </w:r>
+    </w:p>
+    <w:p>
+      <w:pPr>
+        <w:rPr>
+          <w:b/>
+          <w:bCs/>
+        </w:rPr>
+      </w:pPr>
+      <w:r>
+        <w:rPr>
+          <w:b/>
+          <w:bCs/>
+        </w:rPr>
+        <w:t>## 3. User Persona &amp; Use Case</w:t>
       </w:r>
     </w:p>
     <w:p>
       <w:pPr>
         <w:numPr>
           <w:ilvl w:val="0"/>
-          <w:numId w:val="4"/>
+          <w:numId w:val="19"/>
         </w:numPr>
       </w:pPr>
       <w:r>
@@ -358,81 +583,1042 @@
           <w:b/>
           <w:bCs/>
         </w:rPr>
-        <w:t>Any customer-facing UI (No Vite/React frontend).</w:t>
+        <w:t>Persona:</w:t>
+      </w:r>
+      <w:r>
+        <w:t xml:space="preserve"> "The Wizard" (the Founder, Jim). A technically proficient operator who needs to fulfill customer research orders quickly and to a high standard. </w:t>
+      </w:r>
+      <w:r>
+        <w:rPr>
+          <w:vertAlign w:val="superscript"/>
+        </w:rPr>
+        <w:t>17</w:t>
       </w:r>
     </w:p>
     <w:p>
       <w:pPr>
         <w:numPr>
           <w:ilvl w:val="0"/>
-          <w:numId w:val="4"/>
+          <w:numId w:val="19"/>
         </w:numPr>
       </w:pPr>
       <w:r>
-        <w:t xml:space="preserve">A web server or API (No </w:t>
+        <w:rPr>
+          <w:b/>
+          <w:bCs/>
+        </w:rPr>
+        <w:t>Key Use Case:</w:t>
+      </w:r>
+    </w:p>
+    <w:p>
+      <w:pPr>
+        <w:numPr>
+          <w:ilvl w:val="1"/>
+          <w:numId w:val="19"/>
+        </w:numPr>
+      </w:pPr>
+      <w:r>
+        <w:t xml:space="preserve">The Wizard receives a customer order with a specified topic. </w:t>
+      </w:r>
+      <w:r>
+        <w:rPr>
+          <w:vertAlign w:val="superscript"/>
+        </w:rPr>
+        <w:t>18</w:t>
+      </w:r>
+    </w:p>
+    <w:p>
+      <w:pPr>
+        <w:numPr>
+          <w:ilvl w:val="1"/>
+          <w:numId w:val="19"/>
+        </w:numPr>
+      </w:pPr>
+      <w:r>
+        <w:t xml:space="preserve">He runs the toolkit script, passing the topic as an argument. </w:t>
+      </w:r>
+      <w:r>
+        <w:rPr>
+          <w:vertAlign w:val="superscript"/>
+        </w:rPr>
+        <w:t>19</w:t>
+      </w:r>
+    </w:p>
+    <w:p>
+      <w:pPr>
+        <w:numPr>
+          <w:ilvl w:val="1"/>
+          <w:numId w:val="19"/>
+        </w:numPr>
+      </w:pPr>
+      <w:r>
+        <w:t xml:space="preserve">The script generates two enriched JSON output files containing synthesized ideas and all supporting source data. </w:t>
+      </w:r>
+      <w:r>
+        <w:rPr>
+          <w:vertAlign w:val="superscript"/>
+        </w:rPr>
+        <w:t>20</w:t>
+      </w:r>
+    </w:p>
+    <w:p>
+      <w:pPr>
+        <w:numPr>
+          <w:ilvl w:val="1"/>
+          <w:numId w:val="19"/>
+        </w:numPr>
+      </w:pPr>
+      <w:r>
+        <w:t xml:space="preserve">The Wizard uses these files as the primary building blocks to write the final, polished PDF </w:t>
+      </w:r>
+      <w:r>
+        <w:rPr>
+          <w:b/>
+          <w:bCs/>
+        </w:rPr>
+        <w:t>Opportunity Dossier</w:t>
+      </w:r>
+      <w:r>
+        <w:t>, complete with a Source &amp; Evidence Appendix, for the customer.</w:t>
+      </w:r>
+    </w:p>
+    <w:p>
+      <w:r>
+        <w:pict w14:anchorId="1EBD9294">
+          <v:rect id="_x0000_i1149" style="width:0;height:1.5pt" o:hralign="center" o:hrstd="t" o:hrnoshade="t" o:hr="t" fillcolor="#1b1c1d" stroked="f"/>
+        </w:pict>
+      </w:r>
+    </w:p>
+    <w:p>
+      <w:pPr>
+        <w:rPr>
+          <w:b/>
+          <w:bCs/>
+        </w:rPr>
+      </w:pPr>
+      <w:r>
+        <w:rPr>
+          <w:b/>
+          <w:bCs/>
+        </w:rPr>
+        <w:t>## 4. Functional Requirements</w:t>
+      </w:r>
+    </w:p>
+    <w:p>
+      <w:pPr>
+        <w:rPr>
+          <w:b/>
+          <w:bCs/>
+        </w:rPr>
+      </w:pPr>
+      <w:r>
+        <w:rPr>
+          <w:b/>
+          <w:bCs/>
+        </w:rPr>
+        <w:t>FR-1: Core Application</w:t>
+      </w:r>
+    </w:p>
+    <w:p>
+      <w:r>
+        <w:lastRenderedPageBreak/>
+        <w:t xml:space="preserve">1.1. The application </w:t>
+      </w:r>
+    </w:p>
+    <w:p>
+      <w:r>
+        <w:rPr>
+          <w:b/>
+          <w:bCs/>
+        </w:rPr>
+        <w:t>must</w:t>
+      </w:r>
+      <w:r>
+        <w:t xml:space="preserve"> be a Python script run from the command line. </w:t>
+      </w:r>
+      <w:r>
+        <w:rPr>
+          <w:vertAlign w:val="superscript"/>
+        </w:rPr>
+        <w:t>21</w:t>
+      </w:r>
+    </w:p>
+    <w:p>
+      <w:r>
+        <w:t xml:space="preserve">1.2. The application must manage all dependencies via Poetry and a </w:t>
       </w:r>
       <w:proofErr w:type="spellStart"/>
       <w:r>
-        <w:t>FastAPI</w:t>
+        <w:t>pyproject.toml</w:t>
       </w:r>
       <w:proofErr w:type="spellEnd"/>
       <w:r>
-        <w:t>). The tool is a local script.</w:t>
+        <w:t xml:space="preserve"> file.</w:t>
+      </w:r>
+    </w:p>
+    <w:p>
+      <w:r>
+        <w:t xml:space="preserve">1.3. The application </w:t>
+      </w:r>
+    </w:p>
+    <w:p>
+      <w:r>
+        <w:rPr>
+          <w:b/>
+          <w:bCs/>
+        </w:rPr>
+        <w:t>must</w:t>
+      </w:r>
+      <w:r>
+        <w:t xml:space="preserve"> load sensitive API keys from a .env file. </w:t>
+      </w:r>
+      <w:r>
+        <w:rPr>
+          <w:vertAlign w:val="superscript"/>
+        </w:rPr>
+        <w:t>22</w:t>
+      </w:r>
+    </w:p>
+    <w:p>
+      <w:r>
+        <w:t xml:space="preserve">1.4. The application </w:t>
+      </w:r>
+    </w:p>
+    <w:p>
+      <w:r>
+        <w:rPr>
+          <w:b/>
+          <w:bCs/>
+        </w:rPr>
+        <w:t>must</w:t>
+      </w:r>
+      <w:r>
+        <w:t xml:space="preserve"> provide a command-line interface (e.g., using </w:t>
+      </w:r>
+      <w:proofErr w:type="spellStart"/>
+      <w:r>
+        <w:t>argparse</w:t>
+      </w:r>
+      <w:proofErr w:type="spellEnd"/>
+      <w:r>
+        <w:t xml:space="preserve">) that accepts --topic and optional --source arguments. </w:t>
+      </w:r>
+      <w:r>
+        <w:rPr>
+          <w:vertAlign w:val="superscript"/>
+        </w:rPr>
+        <w:t>23</w:t>
+      </w:r>
+    </w:p>
+    <w:p>
+      <w:pPr>
+        <w:rPr>
+          <w:b/>
+          <w:bCs/>
+        </w:rPr>
+      </w:pPr>
+      <w:r>
+        <w:rPr>
+          <w:b/>
+          <w:bCs/>
+        </w:rPr>
+        <w:t>FR-2: YouTube Analysis Module</w:t>
+      </w:r>
+    </w:p>
+    <w:p>
+      <w:r>
+        <w:t xml:space="preserve">2.1. The module </w:t>
+      </w:r>
+    </w:p>
+    <w:p>
+      <w:r>
+        <w:rPr>
+          <w:b/>
+          <w:bCs/>
+        </w:rPr>
+        <w:t>must</w:t>
+      </w:r>
+      <w:r>
+        <w:t xml:space="preserve"> use a library like </w:t>
+      </w:r>
+      <w:proofErr w:type="spellStart"/>
+      <w:r>
+        <w:t>youtube</w:t>
+      </w:r>
+      <w:proofErr w:type="spellEnd"/>
+      <w:r>
+        <w:t>-transcript-</w:t>
+      </w:r>
+      <w:proofErr w:type="spellStart"/>
+      <w:r>
+        <w:t>api</w:t>
+      </w:r>
+      <w:proofErr w:type="spellEnd"/>
+      <w:r>
+        <w:t xml:space="preserve"> to fetch transcripts. </w:t>
+      </w:r>
+      <w:r>
+        <w:rPr>
+          <w:vertAlign w:val="superscript"/>
+        </w:rPr>
+        <w:t>24</w:t>
+      </w:r>
+    </w:p>
+    <w:p>
+      <w:r>
+        <w:t xml:space="preserve">2.2. The module </w:t>
+      </w:r>
+    </w:p>
+    <w:p>
+      <w:r>
+        <w:rPr>
+          <w:b/>
+          <w:bCs/>
+        </w:rPr>
+        <w:t>must</w:t>
+      </w:r>
+      <w:r>
+        <w:t xml:space="preserve"> find the Top N (configurable) relevant videos for a topic. </w:t>
+      </w:r>
+      <w:r>
+        <w:rPr>
+          <w:vertAlign w:val="superscript"/>
+        </w:rPr>
+        <w:t>25</w:t>
+      </w:r>
+    </w:p>
+    <w:p>
+      <w:r>
+        <w:t xml:space="preserve">2.3. The module </w:t>
+      </w:r>
+    </w:p>
+    <w:p>
+      <w:r>
+        <w:rPr>
+          <w:b/>
+          <w:bCs/>
+        </w:rPr>
+        <w:t>must</w:t>
+      </w:r>
+      <w:r>
+        <w:t xml:space="preserve"> aggregate the text from all retrieved transcripts. </w:t>
+      </w:r>
+      <w:r>
+        <w:rPr>
+          <w:vertAlign w:val="superscript"/>
+        </w:rPr>
+        <w:t>26</w:t>
+      </w:r>
+    </w:p>
+    <w:p>
+      <w:r>
+        <w:t xml:space="preserve">2.4. The module </w:t>
+      </w:r>
+    </w:p>
+    <w:p>
+      <w:r>
+        <w:rPr>
+          <w:b/>
+          <w:bCs/>
+        </w:rPr>
+        <w:t>must</w:t>
+      </w:r>
+      <w:r>
+        <w:t xml:space="preserve"> pass the aggregated text to an LLM for synthesis, handling chunking as needed. </w:t>
+      </w:r>
+      <w:r>
+        <w:rPr>
+          <w:vertAlign w:val="superscript"/>
+        </w:rPr>
+        <w:t>27</w:t>
+      </w:r>
+    </w:p>
+    <w:p>
+      <w:r>
+        <w:t xml:space="preserve">2.5. The module </w:t>
+      </w:r>
+    </w:p>
+    <w:p>
+      <w:r>
+        <w:rPr>
+          <w:b/>
+          <w:bCs/>
+        </w:rPr>
+        <w:t>must</w:t>
+      </w:r>
+      <w:r>
+        <w:t xml:space="preserve"> save its output as a structured JSON file that includes the synthesized ideas and a list of all source evidence, following the structure below. </w:t>
+      </w:r>
+      <w:r>
+        <w:rPr>
+          <w:vertAlign w:val="superscript"/>
+        </w:rPr>
+        <w:t>28</w:t>
+      </w:r>
+    </w:p>
+    <w:p>
+      <w:pPr>
+        <w:rPr>
+          <w:b/>
+          <w:bCs/>
+        </w:rPr>
+      </w:pPr>
+      <w:r>
+        <w:rPr>
+          <w:b/>
+          <w:bCs/>
+        </w:rPr>
+        <w:t xml:space="preserve">FR-3: </w:t>
+      </w:r>
+      <w:proofErr w:type="spellStart"/>
+      <w:r>
+        <w:rPr>
+          <w:b/>
+          <w:bCs/>
+        </w:rPr>
+        <w:t>arXiv</w:t>
+      </w:r>
+      <w:proofErr w:type="spellEnd"/>
+      <w:r>
+        <w:rPr>
+          <w:b/>
+          <w:bCs/>
+        </w:rPr>
+        <w:t xml:space="preserve"> Analysis Module</w:t>
+      </w:r>
+    </w:p>
+    <w:p>
+      <w:r>
+        <w:t xml:space="preserve">3.1. The module </w:t>
+      </w:r>
+    </w:p>
+    <w:p>
+      <w:r>
+        <w:rPr>
+          <w:b/>
+          <w:bCs/>
+        </w:rPr>
+        <w:t>must</w:t>
+      </w:r>
+      <w:r>
+        <w:t xml:space="preserve"> use the </w:t>
+      </w:r>
+      <w:proofErr w:type="spellStart"/>
+      <w:r>
+        <w:t>arxiv</w:t>
+      </w:r>
+      <w:proofErr w:type="spellEnd"/>
+      <w:r>
+        <w:t xml:space="preserve"> library to search for papers and </w:t>
+      </w:r>
+      <w:proofErr w:type="spellStart"/>
+      <w:r>
+        <w:t>pypdf</w:t>
+      </w:r>
+      <w:proofErr w:type="spellEnd"/>
+      <w:r>
+        <w:t xml:space="preserve"> to extract text. </w:t>
+      </w:r>
+      <w:r>
+        <w:rPr>
+          <w:vertAlign w:val="superscript"/>
+        </w:rPr>
+        <w:t>29</w:t>
+      </w:r>
+    </w:p>
+    <w:p>
+      <w:r>
+        <w:t xml:space="preserve">3.2. The module </w:t>
+      </w:r>
+    </w:p>
+    <w:p>
+      <w:r>
+        <w:rPr>
+          <w:b/>
+          <w:bCs/>
+        </w:rPr>
+        <w:t>must</w:t>
+      </w:r>
+      <w:r>
+        <w:t xml:space="preserve"> download the PDFs of the Top N (configurable) relevant papers. </w:t>
+      </w:r>
+      <w:r>
+        <w:rPr>
+          <w:vertAlign w:val="superscript"/>
+        </w:rPr>
+        <w:t>30</w:t>
+      </w:r>
+    </w:p>
+    <w:p>
+      <w:r>
+        <w:t xml:space="preserve">3.3. The module </w:t>
+      </w:r>
+    </w:p>
+    <w:p>
+      <w:r>
+        <w:rPr>
+          <w:b/>
+          <w:bCs/>
+        </w:rPr>
+        <w:t>must</w:t>
+      </w:r>
+      <w:r>
+        <w:t xml:space="preserve"> extract the full text content from each downloaded PDF. </w:t>
+      </w:r>
+      <w:r>
+        <w:rPr>
+          <w:vertAlign w:val="superscript"/>
+        </w:rPr>
+        <w:t>31</w:t>
+      </w:r>
+    </w:p>
+    <w:p>
+      <w:r>
+        <w:lastRenderedPageBreak/>
+        <w:t xml:space="preserve">3.4. The module </w:t>
+      </w:r>
+    </w:p>
+    <w:p>
+      <w:r>
+        <w:rPr>
+          <w:b/>
+          <w:bCs/>
+        </w:rPr>
+        <w:t>must</w:t>
+      </w:r>
+      <w:r>
+        <w:t xml:space="preserve"> implement a two-step AI synthesis process (summarize then synthesize). </w:t>
+      </w:r>
+      <w:r>
+        <w:rPr>
+          <w:vertAlign w:val="superscript"/>
+        </w:rPr>
+        <w:t>32</w:t>
+      </w:r>
+    </w:p>
+    <w:p>
+      <w:r>
+        <w:t xml:space="preserve">3.5. The module </w:t>
+      </w:r>
+    </w:p>
+    <w:p>
+      <w:r>
+        <w:rPr>
+          <w:b/>
+          <w:bCs/>
+        </w:rPr>
+        <w:t>must</w:t>
+      </w:r>
+      <w:r>
+        <w:t xml:space="preserve"> save its output as a structured JSON file that includes the synthesized ideas and a list of all source evidence, following the structure below. </w:t>
+      </w:r>
+      <w:r>
+        <w:rPr>
+          <w:vertAlign w:val="superscript"/>
+        </w:rPr>
+        <w:t>33</w:t>
+      </w:r>
+    </w:p>
+    <w:p>
+      <w:pPr>
+        <w:rPr>
+          <w:b/>
+          <w:bCs/>
+        </w:rPr>
+      </w:pPr>
+      <w:r>
+        <w:rPr>
+          <w:b/>
+          <w:bCs/>
+        </w:rPr>
+        <w:t>FR-4: Output Data Structure</w:t>
+      </w:r>
+    </w:p>
+    <w:p>
+      <w:r>
+        <w:t xml:space="preserve">The JSON output for both modules </w:t>
+      </w:r>
+      <w:r>
+        <w:rPr>
+          <w:b/>
+          <w:bCs/>
+        </w:rPr>
+        <w:t>must</w:t>
+      </w:r>
+      <w:r>
+        <w:t xml:space="preserve"> follow this enriched structure:</w:t>
+      </w:r>
+    </w:p>
+    <w:p>
+      <w:r>
+        <w:t>JSON</w:t>
+      </w:r>
+    </w:p>
+    <w:p>
+      <w:r>
+        <w:t>{</w:t>
+      </w:r>
+    </w:p>
+    <w:p>
+      <w:r>
+        <w:t xml:space="preserve">  "</w:t>
+      </w:r>
+      <w:proofErr w:type="spellStart"/>
+      <w:proofErr w:type="gramStart"/>
+      <w:r>
+        <w:t>search</w:t>
+      </w:r>
+      <w:proofErr w:type="gramEnd"/>
+      <w:r>
+        <w:t>_topic</w:t>
+      </w:r>
+      <w:proofErr w:type="spellEnd"/>
+      <w:r>
+        <w:t>": "AI for preventative healthcare",</w:t>
+      </w:r>
+    </w:p>
+    <w:p>
+      <w:r>
+        <w:t xml:space="preserve">  "</w:t>
+      </w:r>
+      <w:proofErr w:type="spellStart"/>
+      <w:proofErr w:type="gramStart"/>
+      <w:r>
+        <w:t>synthesized</w:t>
+      </w:r>
+      <w:proofErr w:type="gramEnd"/>
+      <w:r>
+        <w:t>_opportunities</w:t>
+      </w:r>
+      <w:proofErr w:type="spellEnd"/>
+      <w:r>
+        <w:t>": [</w:t>
+      </w:r>
+    </w:p>
+    <w:p>
+      <w:r>
+        <w:t xml:space="preserve">    {</w:t>
+      </w:r>
+    </w:p>
+    <w:p>
+      <w:r>
+        <w:t xml:space="preserve">      "idea": "AI-powered personalized nutrition plans based on health data.",</w:t>
+      </w:r>
+    </w:p>
+    <w:p>
+      <w:r>
+        <w:t xml:space="preserve">      "description": "A service that uses AI to create weekly meal plans...",</w:t>
+      </w:r>
+    </w:p>
+    <w:p>
+      <w:r>
+        <w:t xml:space="preserve">      "</w:t>
+      </w:r>
+      <w:proofErr w:type="spellStart"/>
+      <w:proofErr w:type="gramStart"/>
+      <w:r>
+        <w:t>supporting</w:t>
+      </w:r>
+      <w:proofErr w:type="gramEnd"/>
+      <w:r>
+        <w:t>_evidence_indices</w:t>
+      </w:r>
+      <w:proofErr w:type="spellEnd"/>
+      <w:r>
+        <w:t>": [0, 2]</w:t>
+      </w:r>
+    </w:p>
+    <w:p>
+      <w:r>
+        <w:t xml:space="preserve">    }</w:t>
+      </w:r>
+    </w:p>
+    <w:p>
+      <w:r>
+        <w:t xml:space="preserve">  ],</w:t>
+      </w:r>
+    </w:p>
+    <w:p>
+      <w:r>
+        <w:t xml:space="preserve">  "</w:t>
+      </w:r>
+      <w:proofErr w:type="spellStart"/>
+      <w:proofErr w:type="gramStart"/>
+      <w:r>
+        <w:t>source</w:t>
+      </w:r>
+      <w:proofErr w:type="gramEnd"/>
+      <w:r>
+        <w:t>_evidence</w:t>
+      </w:r>
+      <w:proofErr w:type="spellEnd"/>
+      <w:r>
+        <w:t>": [</w:t>
+      </w:r>
+    </w:p>
+    <w:p>
+      <w:r>
+        <w:t xml:space="preserve">    {</w:t>
+      </w:r>
+    </w:p>
+    <w:p>
+      <w:r>
+        <w:t xml:space="preserve">      "index": 0,</w:t>
+      </w:r>
+    </w:p>
+    <w:p>
+      <w:r>
+        <w:t xml:space="preserve">      "</w:t>
+      </w:r>
+      <w:proofErr w:type="spellStart"/>
+      <w:proofErr w:type="gramStart"/>
+      <w:r>
+        <w:t>source</w:t>
+      </w:r>
+      <w:proofErr w:type="gramEnd"/>
+      <w:r>
+        <w:t>_type</w:t>
+      </w:r>
+      <w:proofErr w:type="spellEnd"/>
+      <w:r>
+        <w:t>": "YouTube",</w:t>
+      </w:r>
+    </w:p>
+    <w:p>
+      <w:r>
+        <w:t xml:space="preserve">      "title": "The Future of AI in Nutrition",</w:t>
+      </w:r>
+    </w:p>
+    <w:p>
+      <w:r>
+        <w:t xml:space="preserve">      "author": "HealthTech Talks",</w:t>
+      </w:r>
+    </w:p>
+    <w:p>
+      <w:r>
+        <w:t xml:space="preserve">      "</w:t>
+      </w:r>
+      <w:proofErr w:type="spellStart"/>
+      <w:r>
+        <w:t>url</w:t>
+      </w:r>
+      <w:proofErr w:type="spellEnd"/>
+      <w:r>
+        <w:t>": "A direct URL to the video.",</w:t>
+      </w:r>
+    </w:p>
+    <w:p>
+      <w:r>
+        <w:t xml:space="preserve">      "</w:t>
+      </w:r>
+      <w:proofErr w:type="spellStart"/>
+      <w:proofErr w:type="gramStart"/>
+      <w:r>
+        <w:t>key</w:t>
+      </w:r>
+      <w:proofErr w:type="gramEnd"/>
+      <w:r>
+        <w:t>_quote</w:t>
+      </w:r>
+      <w:proofErr w:type="spellEnd"/>
+      <w:r>
+        <w:t>": "AI can now analyze... to recommend specific dietary changes..."</w:t>
+      </w:r>
+    </w:p>
+    <w:p>
+      <w:r>
+        <w:t xml:space="preserve">    },</w:t>
+      </w:r>
+    </w:p>
+    <w:p>
+      <w:r>
+        <w:lastRenderedPageBreak/>
+        <w:t xml:space="preserve">    {</w:t>
+      </w:r>
+    </w:p>
+    <w:p>
+      <w:r>
+        <w:t xml:space="preserve">      "index": 1,</w:t>
+      </w:r>
+    </w:p>
+    <w:p>
+      <w:r>
+        <w:t xml:space="preserve">      "</w:t>
+      </w:r>
+      <w:proofErr w:type="spellStart"/>
+      <w:proofErr w:type="gramStart"/>
+      <w:r>
+        <w:t>source</w:t>
+      </w:r>
+      <w:proofErr w:type="gramEnd"/>
+      <w:r>
+        <w:t>_type</w:t>
+      </w:r>
+      <w:proofErr w:type="spellEnd"/>
+      <w:r>
+        <w:t>": "</w:t>
+      </w:r>
+      <w:proofErr w:type="spellStart"/>
+      <w:r>
+        <w:t>arXiv</w:t>
+      </w:r>
+      <w:proofErr w:type="spellEnd"/>
+      <w:r>
+        <w:t>",</w:t>
+      </w:r>
+    </w:p>
+    <w:p>
+      <w:r>
+        <w:t xml:space="preserve">      "title": "A Novel Approach to AI-Driven Dietary Planning",</w:t>
+      </w:r>
+    </w:p>
+    <w:p>
+      <w:r>
+        <w:t xml:space="preserve">      "author": "J. Doe et al.",</w:t>
+      </w:r>
+    </w:p>
+    <w:p>
+      <w:r>
+        <w:t xml:space="preserve">      "</w:t>
+      </w:r>
+      <w:proofErr w:type="spellStart"/>
+      <w:r>
+        <w:t>url</w:t>
+      </w:r>
+      <w:proofErr w:type="spellEnd"/>
+      <w:r>
+        <w:t>": "A direct URL to the paper's abstract page.",</w:t>
+      </w:r>
+    </w:p>
+    <w:p>
+      <w:r>
+        <w:t xml:space="preserve">      "</w:t>
+      </w:r>
+      <w:proofErr w:type="spellStart"/>
+      <w:proofErr w:type="gramStart"/>
+      <w:r>
+        <w:t>key</w:t>
+      </w:r>
+      <w:proofErr w:type="gramEnd"/>
+      <w:r>
+        <w:t>_quote</w:t>
+      </w:r>
+      <w:proofErr w:type="spellEnd"/>
+      <w:r>
+        <w:t>": "Our model shows a 30% improvement in adherence..."</w:t>
+      </w:r>
+    </w:p>
+    <w:p>
+      <w:r>
+        <w:t xml:space="preserve">    }</w:t>
+      </w:r>
+    </w:p>
+    <w:p>
+      <w:r>
+        <w:t xml:space="preserve">  ]</w:t>
+      </w:r>
+    </w:p>
+    <w:p>
+      <w:r>
+        <w:t>}</w:t>
+      </w:r>
+    </w:p>
+    <w:p>
+      <w:r>
+        <w:pict w14:anchorId="69AD0AB6">
+          <v:rect id="_x0000_i1150" style="width:0;height:1.5pt" o:hralign="center" o:hrstd="t" o:hrnoshade="t" o:hr="t" fillcolor="#1b1c1d" stroked="f"/>
+        </w:pict>
+      </w:r>
+    </w:p>
+    <w:p>
+      <w:pPr>
+        <w:rPr>
+          <w:b/>
+          <w:bCs/>
+        </w:rPr>
+      </w:pPr>
+      <w:r>
+        <w:rPr>
+          <w:b/>
+          <w:bCs/>
+        </w:rPr>
+        <w:t>## 5. Non-Functional Requirements</w:t>
       </w:r>
     </w:p>
     <w:p>
       <w:pPr>
         <w:numPr>
           <w:ilvl w:val="0"/>
-          <w:numId w:val="4"/>
+          <w:numId w:val="20"/>
         </w:numPr>
       </w:pPr>
       <w:r>
-        <w:t>User accounts, authentication, or databases.</w:t>
+        <w:rPr>
+          <w:b/>
+          <w:bCs/>
+        </w:rPr>
+        <w:t>NFR-1 (Configurability):</w:t>
+      </w:r>
+      <w:r>
+        <w:t xml:space="preserve"> Key parameters (number of sources, LLM model name) </w:t>
+      </w:r>
+      <w:r>
+        <w:rPr>
+          <w:b/>
+          <w:bCs/>
+        </w:rPr>
+        <w:t>must</w:t>
+      </w:r>
+      <w:r>
+        <w:t xml:space="preserve"> be easily editable in a config.py file. </w:t>
+      </w:r>
+      <w:r>
+        <w:rPr>
+          <w:vertAlign w:val="superscript"/>
+        </w:rPr>
+        <w:t>34</w:t>
       </w:r>
     </w:p>
     <w:p>
       <w:pPr>
         <w:numPr>
           <w:ilvl w:val="0"/>
-          <w:numId w:val="4"/>
+          <w:numId w:val="20"/>
         </w:numPr>
       </w:pPr>
       <w:r>
-        <w:t>Automated payment processing integration.</w:t>
+        <w:rPr>
+          <w:b/>
+          <w:bCs/>
+        </w:rPr>
+        <w:t>NFR-2 (Error Handling):</w:t>
+      </w:r>
+      <w:r>
+        <w:t xml:space="preserve"> The script </w:t>
+      </w:r>
+      <w:r>
+        <w:rPr>
+          <w:b/>
+          <w:bCs/>
+        </w:rPr>
+        <w:t>must not</w:t>
+      </w:r>
+      <w:r>
+        <w:t xml:space="preserve"> crash on common errors and should </w:t>
+      </w:r>
+      <w:proofErr w:type="gramStart"/>
+      <w:r>
+        <w:t>log</w:t>
+      </w:r>
+      <w:proofErr w:type="gramEnd"/>
+      <w:r>
+        <w:t xml:space="preserve"> warnings. </w:t>
+      </w:r>
+      <w:r>
+        <w:rPr>
+          <w:vertAlign w:val="superscript"/>
+        </w:rPr>
+        <w:t>35</w:t>
       </w:r>
     </w:p>
     <w:p>
       <w:pPr>
         <w:numPr>
           <w:ilvl w:val="0"/>
-          <w:numId w:val="4"/>
+          <w:numId w:val="20"/>
         </w:numPr>
       </w:pPr>
       <w:r>
-        <w:t>Deployment to a cloud environment. The script will run on a local machine.</w:t>
-      </w:r>
-    </w:p>
-    <w:p>
-      <w:pPr>
-        <w:rPr>
-          <w:b/>
-          <w:bCs/>
-        </w:rPr>
-      </w:pPr>
-      <w:r>
-        <w:rPr>
-          <w:b/>
-          <w:bCs/>
-        </w:rPr>
-        <w:t>3. User Persona &amp; Use Case</w:t>
+        <w:rPr>
+          <w:b/>
+          <w:bCs/>
+        </w:rPr>
+        <w:t>NFR-3 (Security):</w:t>
+      </w:r>
+      <w:r>
+        <w:t xml:space="preserve"> The script </w:t>
+      </w:r>
+      <w:r>
+        <w:rPr>
+          <w:b/>
+          <w:bCs/>
+        </w:rPr>
+        <w:t>must not</w:t>
+      </w:r>
+      <w:r>
+        <w:t xml:space="preserve"> contain any hardcoded secrets. </w:t>
+      </w:r>
+      <w:r>
+        <w:rPr>
+          <w:vertAlign w:val="superscript"/>
+        </w:rPr>
+        <w:t>36</w:t>
+      </w:r>
+    </w:p>
+    <w:p>
+      <w:r>
+        <w:pict w14:anchorId="2E80C4E1">
+          <v:rect id="_x0000_i1151" style="width:0;height:1.5pt" o:hralign="center" o:hrstd="t" o:hrnoshade="t" o:hr="t" fillcolor="#1b1c1d" stroked="f"/>
+        </w:pict>
+      </w:r>
+    </w:p>
+    <w:p>
+      <w:pPr>
+        <w:rPr>
+          <w:b/>
+          <w:bCs/>
+        </w:rPr>
+      </w:pPr>
+      <w:r>
+        <w:rPr>
+          <w:b/>
+          <w:bCs/>
+        </w:rPr>
+        <w:t>## 6. Data Flow</w:t>
+      </w:r>
+    </w:p>
+    <w:p>
+      <w:r>
+        <w:t xml:space="preserve">CLI Command (Topic) -&gt; [Modules] -&gt; Fetch Raw Content -&gt; Extract Text -&gt; Chunk &amp; Synthesize -&gt; </w:t>
+      </w:r>
+      <w:r>
+        <w:rPr>
+          <w:b/>
+          <w:bCs/>
+        </w:rPr>
+        <w:t>Enriched JSON File with Sources</w:t>
+      </w:r>
+      <w:r>
+        <w:t xml:space="preserve"> -&gt; Wizard uses JSON to write Final PDF "Opportunity Dossier" with Source Appendix</w:t>
+      </w:r>
+    </w:p>
+    <w:p>
+      <w:r>
+        <w:pict w14:anchorId="1D0DC0A2">
+          <v:rect id="_x0000_i1152" style="width:0;height:1.5pt" o:hralign="center" o:hrstd="t" o:hrnoshade="t" o:hr="t" fillcolor="#1b1c1d" stroked="f"/>
+        </w:pict>
+      </w:r>
+    </w:p>
+    <w:p>
+      <w:pPr>
+        <w:rPr>
+          <w:b/>
+          <w:bCs/>
+        </w:rPr>
+      </w:pPr>
+      <w:r>
+        <w:rPr>
+          <w:b/>
+          <w:bCs/>
+        </w:rPr>
+        <w:t>## 7. Success Criteria &amp; Timeline</w:t>
       </w:r>
     </w:p>
     <w:p>
       <w:pPr>
         <w:numPr>
           <w:ilvl w:val="0"/>
-          <w:numId w:val="5"/>
+          <w:numId w:val="21"/>
         </w:numPr>
       </w:pPr>
       <w:r>
@@ -440,17 +1626,33 @@
           <w:b/>
           <w:bCs/>
         </w:rPr>
-        <w:t>Persona:</w:t>
-      </w:r>
-      <w:r>
-        <w:t xml:space="preserve"> "The Wizard" (the Founder, Jim). A technically proficient operator who needs to fulfill customer research orders quickly and to a high standard.</w:t>
+        <w:t>Success Criteria:</w:t>
+      </w:r>
+      <w:r>
+        <w:t xml:space="preserve"> The project is complete when the Wizard can run a single command and receive two well-structured, </w:t>
+      </w:r>
+      <w:r>
+        <w:rPr>
+          <w:b/>
+          <w:bCs/>
+        </w:rPr>
+        <w:t>enriched JSON output files containing source metadata</w:t>
+      </w:r>
+      <w:r>
+        <w:t xml:space="preserve">, enabling the efficient creation of a customer-ready Opportunity Dossier. </w:t>
+      </w:r>
+      <w:r>
+        <w:rPr>
+          <w:vertAlign w:val="superscript"/>
+        </w:rPr>
+        <w:t>37</w:t>
       </w:r>
     </w:p>
     <w:p>
       <w:pPr>
         <w:numPr>
           <w:ilvl w:val="0"/>
-          <w:numId w:val="5"/>
+          <w:numId w:val="21"/>
         </w:numPr>
       </w:pPr>
       <w:r>
@@ -458,518 +1660,17 @@
           <w:b/>
           <w:bCs/>
         </w:rPr>
-        <w:t>Key Use Case:</w:t>
-      </w:r>
-    </w:p>
-    <w:p>
-      <w:pPr>
-        <w:numPr>
-          <w:ilvl w:val="1"/>
-          <w:numId w:val="5"/>
-        </w:numPr>
-      </w:pPr>
-      <w:r>
-        <w:t>The Wizard receives a customer order with a specified topic (e.g., "AI in preventative healthcare").</w:t>
-      </w:r>
-    </w:p>
-    <w:p>
-      <w:pPr>
-        <w:numPr>
-          <w:ilvl w:val="1"/>
-          <w:numId w:val="5"/>
-        </w:numPr>
-      </w:pPr>
-      <w:r>
-        <w:t>He opens his terminal and runs the toolkit script, passing the topic as an argument.</w:t>
-      </w:r>
-    </w:p>
-    <w:p>
-      <w:pPr>
-        <w:numPr>
-          <w:ilvl w:val="1"/>
-          <w:numId w:val="5"/>
-        </w:numPr>
-      </w:pPr>
-      <w:r>
-        <w:t>The script runs and generates two structured output files: [topic]_</w:t>
-      </w:r>
-      <w:proofErr w:type="spellStart"/>
-      <w:proofErr w:type="gramStart"/>
-      <w:r>
-        <w:t>youtube.json</w:t>
-      </w:r>
-      <w:proofErr w:type="spellEnd"/>
-      <w:proofErr w:type="gramEnd"/>
-      <w:r>
-        <w:t xml:space="preserve"> and [topic]_</w:t>
-      </w:r>
-      <w:proofErr w:type="spellStart"/>
-      <w:proofErr w:type="gramStart"/>
-      <w:r>
-        <w:t>arxiv.json</w:t>
-      </w:r>
-      <w:proofErr w:type="spellEnd"/>
-      <w:proofErr w:type="gramEnd"/>
-      <w:r>
-        <w:t>.</w:t>
-      </w:r>
-    </w:p>
-    <w:p>
-      <w:pPr>
-        <w:numPr>
-          <w:ilvl w:val="1"/>
-          <w:numId w:val="5"/>
-        </w:numPr>
-      </w:pPr>
-      <w:r>
-        <w:t>The Wizard opens these files, reviews the AI-generated insights, and uses them as the primary building blocks to write the final, polished PDF Opportunity Brief for the customer.</w:t>
-      </w:r>
-    </w:p>
-    <w:p>
-      <w:pPr>
-        <w:rPr>
-          <w:b/>
-          <w:bCs/>
-        </w:rPr>
-      </w:pPr>
-      <w:r>
-        <w:rPr>
-          <w:b/>
-          <w:bCs/>
-        </w:rPr>
-        <w:t>4. Functional Requirements</w:t>
-      </w:r>
-    </w:p>
-    <w:p>
-      <w:pPr>
-        <w:rPr>
-          <w:b/>
-          <w:bCs/>
-        </w:rPr>
-      </w:pPr>
-      <w:r>
-        <w:rPr>
-          <w:b/>
-          <w:bCs/>
-        </w:rPr>
-        <w:t>FR-1: Core Application</w:t>
-      </w:r>
-    </w:p>
-    <w:p>
-      <w:r>
-        <w:t>1.1. The application must be a Python script run from the command line.</w:t>
-      </w:r>
-    </w:p>
-    <w:p>
-      <w:r>
-        <w:t>1.2. The application must manage all dependencies via a requirements.txt file.</w:t>
-      </w:r>
-    </w:p>
-    <w:p>
-      <w:r>
-        <w:t>1.3. The application must load sensitive API keys (e.g., OPENAI_API_KEY) from a .env file, which will be excluded from version control.</w:t>
-      </w:r>
-    </w:p>
-    <w:p>
-      <w:r>
         <w:lastRenderedPageBreak/>
-        <w:t xml:space="preserve">1.4. The application must provide a command-line interface (e.g., using </w:t>
-      </w:r>
-      <w:proofErr w:type="spellStart"/>
-      <w:r>
-        <w:t>argparse</w:t>
-      </w:r>
-      <w:proofErr w:type="spellEnd"/>
-      <w:r>
-        <w:t>) that accepts the following arguments:</w:t>
-      </w:r>
-    </w:p>
-    <w:p>
-      <w:proofErr w:type="gramStart"/>
-      <w:r>
-        <w:t>* --</w:t>
-      </w:r>
-      <w:proofErr w:type="gramEnd"/>
-      <w:r>
-        <w:t>topic: A required string defining the research subject.</w:t>
-      </w:r>
-    </w:p>
-    <w:p>
-      <w:proofErr w:type="gramStart"/>
-      <w:r>
-        <w:t>* --</w:t>
-      </w:r>
-      <w:proofErr w:type="gramEnd"/>
-      <w:r>
-        <w:t>source: An optional argument to specify running only one module (</w:t>
-      </w:r>
-      <w:proofErr w:type="spellStart"/>
-      <w:r>
-        <w:t>youtube</w:t>
-      </w:r>
-      <w:proofErr w:type="spellEnd"/>
-      <w:r>
-        <w:t xml:space="preserve"> or </w:t>
-      </w:r>
-      <w:proofErr w:type="spellStart"/>
-      <w:r>
-        <w:t>arxiv</w:t>
-      </w:r>
-      <w:proofErr w:type="spellEnd"/>
-      <w:r>
-        <w:t>). Defaults to running both.</w:t>
-      </w:r>
-    </w:p>
-    <w:p>
-      <w:pPr>
-        <w:rPr>
-          <w:b/>
-          <w:bCs/>
-        </w:rPr>
-      </w:pPr>
-      <w:r>
-        <w:rPr>
-          <w:b/>
-          <w:bCs/>
-        </w:rPr>
-        <w:t>FR-2: YouTube Analysis Module</w:t>
-      </w:r>
-    </w:p>
-    <w:p>
-      <w:r>
-        <w:t xml:space="preserve">2.1. The module must use the </w:t>
-      </w:r>
-      <w:proofErr w:type="spellStart"/>
-      <w:r>
-        <w:t>youtube</w:t>
-      </w:r>
-      <w:proofErr w:type="spellEnd"/>
-      <w:r>
-        <w:t>-transcript-</w:t>
-      </w:r>
-      <w:proofErr w:type="spellStart"/>
-      <w:r>
-        <w:t>api</w:t>
-      </w:r>
-      <w:proofErr w:type="spellEnd"/>
-      <w:r>
-        <w:t xml:space="preserve"> library to fetch video transcripts.</w:t>
-      </w:r>
-    </w:p>
-    <w:p>
-      <w:r>
-        <w:t>2.2. Given a topic, the module must programmatically find the Top N (configurable, default=10) relevant videos.</w:t>
-      </w:r>
-    </w:p>
-    <w:p>
-      <w:r>
-        <w:t>2.3. The module must aggregate the text from all retrieved transcripts.</w:t>
-      </w:r>
-    </w:p>
-    <w:p>
-      <w:r>
-        <w:t>2.4. The module must pass the aggregated text to an LLM for synthesis, handling text that exceeds the model's context window by chunking.</w:t>
-      </w:r>
-    </w:p>
-    <w:p>
-      <w:r>
-        <w:t>2.5. The module must save its output as a structured JSON file named [topic]_</w:t>
-      </w:r>
-      <w:proofErr w:type="spellStart"/>
-      <w:proofErr w:type="gramStart"/>
-      <w:r>
-        <w:t>youtube.json</w:t>
-      </w:r>
-      <w:proofErr w:type="spellEnd"/>
-      <w:proofErr w:type="gramEnd"/>
-      <w:r>
-        <w:t>.</w:t>
-      </w:r>
-    </w:p>
-    <w:p>
-      <w:pPr>
-        <w:rPr>
-          <w:b/>
-          <w:bCs/>
-        </w:rPr>
-      </w:pPr>
-      <w:r>
-        <w:rPr>
-          <w:b/>
-          <w:bCs/>
-        </w:rPr>
-        <w:t xml:space="preserve">FR-3: </w:t>
-      </w:r>
-      <w:proofErr w:type="spellStart"/>
-      <w:r>
-        <w:rPr>
-          <w:b/>
-          <w:bCs/>
-        </w:rPr>
-        <w:t>arXiv</w:t>
-      </w:r>
-      <w:proofErr w:type="spellEnd"/>
-      <w:r>
-        <w:rPr>
-          <w:b/>
-          <w:bCs/>
-        </w:rPr>
-        <w:t xml:space="preserve"> Analysis Module</w:t>
-      </w:r>
-    </w:p>
-    <w:p>
-      <w:r>
-        <w:t xml:space="preserve">3.1. The module must use the </w:t>
-      </w:r>
-      <w:proofErr w:type="spellStart"/>
-      <w:r>
-        <w:t>arxiv</w:t>
-      </w:r>
-      <w:proofErr w:type="spellEnd"/>
-      <w:r>
-        <w:t xml:space="preserve"> library to search for papers and </w:t>
-      </w:r>
-      <w:proofErr w:type="spellStart"/>
-      <w:r>
-        <w:t>pypdf</w:t>
-      </w:r>
-      <w:proofErr w:type="spellEnd"/>
-      <w:r>
-        <w:t xml:space="preserve"> to extract text.</w:t>
-      </w:r>
-    </w:p>
-    <w:p>
-      <w:r>
-        <w:t>3.2. Given a topic, the module must download the PDFs of the Top N (configurable, default=5) relevant papers.</w:t>
-      </w:r>
-    </w:p>
-    <w:p>
-      <w:r>
-        <w:t>3.3. The module must extract the full text content from each downloaded PDF.</w:t>
-      </w:r>
-    </w:p>
-    <w:p>
-      <w:r>
-        <w:t>3.4. The module must implement a two-step AI synthesis process:</w:t>
-      </w:r>
-    </w:p>
-    <w:p>
-      <w:r>
-        <w:t>* First, summarize each paper individually.</w:t>
-      </w:r>
-    </w:p>
-    <w:p>
-      <w:r>
-        <w:t>* Second, synthesize the summaries to identify potential business applications.</w:t>
-      </w:r>
-    </w:p>
-    <w:p>
-      <w:r>
-        <w:t>3.5. The module must save its output as a structured JSON file named [topic]_</w:t>
-      </w:r>
-      <w:proofErr w:type="spellStart"/>
-      <w:proofErr w:type="gramStart"/>
-      <w:r>
-        <w:t>arxiv.json</w:t>
-      </w:r>
-      <w:proofErr w:type="spellEnd"/>
-      <w:proofErr w:type="gramEnd"/>
-      <w:r>
-        <w:t>.</w:t>
-      </w:r>
-    </w:p>
-    <w:p>
-      <w:pPr>
-        <w:rPr>
-          <w:b/>
-          <w:bCs/>
-        </w:rPr>
-      </w:pPr>
-      <w:r>
-        <w:rPr>
-          <w:b/>
-          <w:bCs/>
-        </w:rPr>
-        <w:t>5. Non-Functional Requirements</w:t>
-      </w:r>
-    </w:p>
-    <w:p>
-      <w:pPr>
-        <w:numPr>
-          <w:ilvl w:val="0"/>
-          <w:numId w:val="6"/>
-        </w:numPr>
-      </w:pPr>
-      <w:r>
-        <w:rPr>
-          <w:b/>
-          <w:bCs/>
-        </w:rPr>
-        <w:t>NFR-1 (Configurability):</w:t>
-      </w:r>
-      <w:r>
-        <w:t xml:space="preserve"> Key parameters like the number of videos/papers to fetch and the specific LLM model to use (gpt-4-turbo, claude-3-sonnet-20240229, etc.) </w:t>
-      </w:r>
-      <w:r>
-        <w:rPr>
-          <w:b/>
-          <w:bCs/>
-        </w:rPr>
-        <w:t>must</w:t>
-      </w:r>
-      <w:r>
-        <w:t xml:space="preserve"> be easily editable in a central config.py file.</w:t>
-      </w:r>
-    </w:p>
-    <w:p>
-      <w:pPr>
-        <w:numPr>
-          <w:ilvl w:val="0"/>
-          <w:numId w:val="6"/>
-        </w:numPr>
-      </w:pPr>
-      <w:r>
-        <w:rPr>
-          <w:b/>
-          <w:bCs/>
-        </w:rPr>
-        <w:lastRenderedPageBreak/>
-        <w:t>NFR-2 (Error Handling):</w:t>
-      </w:r>
-      <w:r>
-        <w:t xml:space="preserve"> The script </w:t>
-      </w:r>
-      <w:r>
-        <w:rPr>
-          <w:b/>
-          <w:bCs/>
-        </w:rPr>
-        <w:t>must not</w:t>
-      </w:r>
-      <w:r>
-        <w:t xml:space="preserve"> crash on common, recoverable errors. It should log a warning and continue (e.g., a specific video transcript is unavailable, a PDF is corrupted/unreadable).</w:t>
-      </w:r>
-    </w:p>
-    <w:p>
-      <w:pPr>
-        <w:numPr>
-          <w:ilvl w:val="0"/>
-          <w:numId w:val="6"/>
-        </w:numPr>
-      </w:pPr>
-      <w:r>
-        <w:rPr>
-          <w:b/>
-          <w:bCs/>
-        </w:rPr>
-        <w:t>NFR-3 (Security):</w:t>
-      </w:r>
-      <w:r>
-        <w:t xml:space="preserve"> The script </w:t>
-      </w:r>
-      <w:r>
-        <w:rPr>
-          <w:b/>
-          <w:bCs/>
-        </w:rPr>
-        <w:t>must not</w:t>
-      </w:r>
-      <w:r>
-        <w:t xml:space="preserve"> contain any hardcoded API keys or other secrets.</w:t>
-      </w:r>
-    </w:p>
-    <w:p>
-      <w:pPr>
-        <w:rPr>
-          <w:b/>
-          <w:bCs/>
-        </w:rPr>
-      </w:pPr>
-      <w:r>
-        <w:rPr>
-          <w:b/>
-          <w:bCs/>
-        </w:rPr>
-        <w:t>6. Data Flow</w:t>
-      </w:r>
-    </w:p>
-    <w:p>
-      <w:r>
-        <w:t>The data will flow through the system as follows:</w:t>
-      </w:r>
-    </w:p>
-    <w:p>
-      <w:r>
-        <w:t xml:space="preserve">CLI Command (Topic) -&gt; [YouTube Module | </w:t>
-      </w:r>
-      <w:proofErr w:type="spellStart"/>
-      <w:r>
-        <w:t>arXiv</w:t>
-      </w:r>
-      <w:proofErr w:type="spellEnd"/>
-      <w:r>
-        <w:t xml:space="preserve"> Module] -&gt; Fetch Raw Content (Transcripts, PDFs) -&gt; Extract Text -&gt; Chunk Text -&gt; LLM API for Synthesis -&gt; Structured JSON File -&gt; Wizard uses JSON to write Final PDF Report</w:t>
-      </w:r>
-    </w:p>
-    <w:p>
-      <w:pPr>
-        <w:rPr>
-          <w:b/>
-          <w:bCs/>
-        </w:rPr>
-      </w:pPr>
-      <w:r>
-        <w:rPr>
-          <w:b/>
-          <w:bCs/>
-        </w:rPr>
-        <w:t>7. Success Criteria &amp; Timeline</w:t>
-      </w:r>
-    </w:p>
-    <w:p>
-      <w:pPr>
-        <w:numPr>
-          <w:ilvl w:val="0"/>
-          <w:numId w:val="7"/>
-        </w:numPr>
-      </w:pPr>
-      <w:r>
-        <w:rPr>
-          <w:b/>
-          <w:bCs/>
-        </w:rPr>
-        <w:t>Success Criteria:</w:t>
-      </w:r>
-      <w:r>
-        <w:t xml:space="preserve"> The project will be considered complete when the Wizard can successfully execute a single command (python main.py --topic "wearable tech for seniors") and receive two well-structured JSON output files containing relevant, AI-synthesized ideas, enabling the efficient creation of a customer-ready report.</w:t>
-      </w:r>
-    </w:p>
-    <w:p>
-      <w:pPr>
-        <w:numPr>
-          <w:ilvl w:val="0"/>
-          <w:numId w:val="7"/>
-        </w:numPr>
-      </w:pPr>
-      <w:r>
-        <w:rPr>
-          <w:b/>
-          <w:bCs/>
-        </w:rPr>
         <w:t>Timeline:</w:t>
       </w:r>
       <w:r>
-        <w:t xml:space="preserve"> This PRD is designed to be fully implemented within the </w:t>
-      </w:r>
-      <w:r>
-        <w:rPr>
-          <w:b/>
-          <w:bCs/>
-        </w:rPr>
-        <w:t>1-Week "First Dollar" Sprint</w:t>
-      </w:r>
-      <w:r>
-        <w:t xml:space="preserve"> previously outlined.</w:t>
+        <w:t xml:space="preserve"> This PRD is to be implemented within the 1-Week "First Dollar" Sprint. </w:t>
+      </w:r>
+      <w:r>
+        <w:rPr>
+          <w:vertAlign w:val="superscript"/>
+        </w:rPr>
+        <w:t>38</w:t>
       </w:r>
     </w:p>
     <w:p/>
@@ -1058,6 +1759,594 @@
 <file path=word/numbering.xml><?xml version="1.0" encoding="utf-8"?>
 <w:numbering xmlns:wpc="http://schemas.microsoft.com/office/word/2010/wordprocessingCanvas" xmlns:cx="http://schemas.microsoft.com/office/drawing/2014/chartex" xmlns:cx1="http://schemas.microsoft.com/office/drawing/2015/9/8/chartex" xmlns:cx2="http://schemas.microsoft.com/office/drawing/2015/10/21/chartex" xmlns:cx3="http://schemas.microsoft.com/office/drawing/2016/5/9/chartex" xmlns:cx4="http://schemas.microsoft.com/office/drawing/2016/5/10/chartex" xmlns:cx5="http://schemas.microsoft.com/office/drawing/2016/5/11/chartex" xmlns:cx6="http://schemas.microsoft.com/office/drawing/2016/5/12/chartex" xmlns:cx7="http://schemas.microsoft.com/office/drawing/2016/5/13/chartex" xmlns:cx8="http://schemas.microsoft.com/office/drawing/2016/5/14/chartex" xmlns:mc="http://schemas.openxmlformats.org/markup-compatibility/2006" xmlns:aink="http://schemas.microsoft.com/office/drawing/2016/ink" xmlns:am3d="http://schemas.microsoft.com/office/drawing/2017/model3d" xmlns:o="urn:schemas-microsoft-com:office:office" xmlns:oel="http://schemas.microsoft.com/office/2019/extlst" xmlns:r="http://schemas.openxmlformats.org/officeDocument/2006/relationships" xmlns:m="http://schemas.openxmlformats.org/officeDocument/2006/math" xmlns:v="urn:schemas-microsoft-com:vml" xmlns:wp14="http://schemas.microsoft.com/office/word/2010/wordprocessingDrawing" xmlns:wp="http://schemas.openxmlformats.org/drawingml/2006/wordprocessingDrawing" xmlns:w10="urn:schemas-microsoft-com:office:word" xmlns:w="http://schemas.openxmlformats.org/wordprocessingml/2006/main" xmlns:w14="http://schemas.microsoft.com/office/word/2010/wordml" xmlns:w15="http://schemas.microsoft.com/office/word/2012/wordml" xmlns:w16cex="http://schemas.microsoft.com/office/word/2018/wordml/cex" xmlns:w16cid="http://schemas.microsoft.com/office/word/2016/wordml/cid" xmlns:w16="http://schemas.microsoft.com/office/word/2018/wordml" xmlns:w16du="http://schemas.microsoft.com/office/word/2023/wordml/word16du" xmlns:w16sdtdh="http://schemas.microsoft.com/office/word/2020/wordml/sdtdatahash" xmlns:w16sdtfl="http://schemas.microsoft.com/office/word/2024/wordml/sdtformatlock" xmlns:w16se="http://schemas.microsoft.com/office/word/2015/wordml/symex" xmlns:wpg="http://schemas.microsoft.com/office/word/2010/wordprocessingGroup" xmlns:wpi="http://schemas.microsoft.com/office/word/2010/wordprocessingInk" xmlns:wne="http://schemas.microsoft.com/office/word/2006/wordml" xmlns:wps="http://schemas.microsoft.com/office/word/2010/wordprocessingShape" mc:Ignorable="w14 w15 w16se w16cid w16 w16cex w16sdtdh w16sdtfl w16du wp14">
   <w:abstractNum w:abstractNumId="0" w15:restartNumberingAfterBreak="0">
+    <w:nsid w:val="04AE2EB2"/>
+    <w:multiLevelType w:val="multilevel"/>
+    <w:tmpl w:val="5A8C134C"/>
+    <w:lvl w:ilvl="0">
+      <w:start w:val="1"/>
+      <w:numFmt w:val="bullet"/>
+      <w:lvlText w:val=""/>
+      <w:lvlJc w:val="left"/>
+      <w:pPr>
+        <w:tabs>
+          <w:tab w:val="num" w:pos="720"/>
+        </w:tabs>
+        <w:ind w:left="720" w:hanging="360"/>
+      </w:pPr>
+      <w:rPr>
+        <w:rFonts w:ascii="Symbol" w:hAnsi="Symbol" w:hint="default"/>
+        <w:sz w:val="20"/>
+      </w:rPr>
+    </w:lvl>
+    <w:lvl w:ilvl="1">
+      <w:start w:val="1"/>
+      <w:numFmt w:val="decimal"/>
+      <w:lvlText w:val="%2."/>
+      <w:lvlJc w:val="left"/>
+      <w:pPr>
+        <w:tabs>
+          <w:tab w:val="num" w:pos="1440"/>
+        </w:tabs>
+        <w:ind w:left="1440" w:hanging="360"/>
+      </w:pPr>
+    </w:lvl>
+    <w:lvl w:ilvl="2" w:tentative="1">
+      <w:start w:val="1"/>
+      <w:numFmt w:val="bullet"/>
+      <w:lvlText w:val=""/>
+      <w:lvlJc w:val="left"/>
+      <w:pPr>
+        <w:tabs>
+          <w:tab w:val="num" w:pos="2160"/>
+        </w:tabs>
+        <w:ind w:left="2160" w:hanging="360"/>
+      </w:pPr>
+      <w:rPr>
+        <w:rFonts w:ascii="Wingdings" w:hAnsi="Wingdings" w:hint="default"/>
+        <w:sz w:val="20"/>
+      </w:rPr>
+    </w:lvl>
+    <w:lvl w:ilvl="3" w:tentative="1">
+      <w:start w:val="1"/>
+      <w:numFmt w:val="bullet"/>
+      <w:lvlText w:val=""/>
+      <w:lvlJc w:val="left"/>
+      <w:pPr>
+        <w:tabs>
+          <w:tab w:val="num" w:pos="2880"/>
+        </w:tabs>
+        <w:ind w:left="2880" w:hanging="360"/>
+      </w:pPr>
+      <w:rPr>
+        <w:rFonts w:ascii="Wingdings" w:hAnsi="Wingdings" w:hint="default"/>
+        <w:sz w:val="20"/>
+      </w:rPr>
+    </w:lvl>
+    <w:lvl w:ilvl="4" w:tentative="1">
+      <w:start w:val="1"/>
+      <w:numFmt w:val="bullet"/>
+      <w:lvlText w:val=""/>
+      <w:lvlJc w:val="left"/>
+      <w:pPr>
+        <w:tabs>
+          <w:tab w:val="num" w:pos="3600"/>
+        </w:tabs>
+        <w:ind w:left="3600" w:hanging="360"/>
+      </w:pPr>
+      <w:rPr>
+        <w:rFonts w:ascii="Wingdings" w:hAnsi="Wingdings" w:hint="default"/>
+        <w:sz w:val="20"/>
+      </w:rPr>
+    </w:lvl>
+    <w:lvl w:ilvl="5" w:tentative="1">
+      <w:start w:val="1"/>
+      <w:numFmt w:val="bullet"/>
+      <w:lvlText w:val=""/>
+      <w:lvlJc w:val="left"/>
+      <w:pPr>
+        <w:tabs>
+          <w:tab w:val="num" w:pos="4320"/>
+        </w:tabs>
+        <w:ind w:left="4320" w:hanging="360"/>
+      </w:pPr>
+      <w:rPr>
+        <w:rFonts w:ascii="Wingdings" w:hAnsi="Wingdings" w:hint="default"/>
+        <w:sz w:val="20"/>
+      </w:rPr>
+    </w:lvl>
+    <w:lvl w:ilvl="6" w:tentative="1">
+      <w:start w:val="1"/>
+      <w:numFmt w:val="bullet"/>
+      <w:lvlText w:val=""/>
+      <w:lvlJc w:val="left"/>
+      <w:pPr>
+        <w:tabs>
+          <w:tab w:val="num" w:pos="5040"/>
+        </w:tabs>
+        <w:ind w:left="5040" w:hanging="360"/>
+      </w:pPr>
+      <w:rPr>
+        <w:rFonts w:ascii="Wingdings" w:hAnsi="Wingdings" w:hint="default"/>
+        <w:sz w:val="20"/>
+      </w:rPr>
+    </w:lvl>
+    <w:lvl w:ilvl="7" w:tentative="1">
+      <w:start w:val="1"/>
+      <w:numFmt w:val="bullet"/>
+      <w:lvlText w:val=""/>
+      <w:lvlJc w:val="left"/>
+      <w:pPr>
+        <w:tabs>
+          <w:tab w:val="num" w:pos="5760"/>
+        </w:tabs>
+        <w:ind w:left="5760" w:hanging="360"/>
+      </w:pPr>
+      <w:rPr>
+        <w:rFonts w:ascii="Wingdings" w:hAnsi="Wingdings" w:hint="default"/>
+        <w:sz w:val="20"/>
+      </w:rPr>
+    </w:lvl>
+    <w:lvl w:ilvl="8" w:tentative="1">
+      <w:start w:val="1"/>
+      <w:numFmt w:val="bullet"/>
+      <w:lvlText w:val=""/>
+      <w:lvlJc w:val="left"/>
+      <w:pPr>
+        <w:tabs>
+          <w:tab w:val="num" w:pos="6480"/>
+        </w:tabs>
+        <w:ind w:left="6480" w:hanging="360"/>
+      </w:pPr>
+      <w:rPr>
+        <w:rFonts w:ascii="Wingdings" w:hAnsi="Wingdings" w:hint="default"/>
+        <w:sz w:val="20"/>
+      </w:rPr>
+    </w:lvl>
+  </w:abstractNum>
+  <w:abstractNum w:abstractNumId="1" w15:restartNumberingAfterBreak="0">
+    <w:nsid w:val="0ACE33DF"/>
+    <w:multiLevelType w:val="multilevel"/>
+    <w:tmpl w:val="6EFE99C4"/>
+    <w:lvl w:ilvl="0">
+      <w:start w:val="1"/>
+      <w:numFmt w:val="bullet"/>
+      <w:lvlText w:val=""/>
+      <w:lvlJc w:val="left"/>
+      <w:pPr>
+        <w:tabs>
+          <w:tab w:val="num" w:pos="720"/>
+        </w:tabs>
+        <w:ind w:left="720" w:hanging="360"/>
+      </w:pPr>
+      <w:rPr>
+        <w:rFonts w:ascii="Symbol" w:hAnsi="Symbol" w:hint="default"/>
+        <w:sz w:val="20"/>
+      </w:rPr>
+    </w:lvl>
+    <w:lvl w:ilvl="1" w:tentative="1">
+      <w:start w:val="1"/>
+      <w:numFmt w:val="bullet"/>
+      <w:lvlText w:val="o"/>
+      <w:lvlJc w:val="left"/>
+      <w:pPr>
+        <w:tabs>
+          <w:tab w:val="num" w:pos="1440"/>
+        </w:tabs>
+        <w:ind w:left="1440" w:hanging="360"/>
+      </w:pPr>
+      <w:rPr>
+        <w:rFonts w:ascii="Courier New" w:hAnsi="Courier New" w:hint="default"/>
+        <w:sz w:val="20"/>
+      </w:rPr>
+    </w:lvl>
+    <w:lvl w:ilvl="2" w:tentative="1">
+      <w:start w:val="1"/>
+      <w:numFmt w:val="bullet"/>
+      <w:lvlText w:val=""/>
+      <w:lvlJc w:val="left"/>
+      <w:pPr>
+        <w:tabs>
+          <w:tab w:val="num" w:pos="2160"/>
+        </w:tabs>
+        <w:ind w:left="2160" w:hanging="360"/>
+      </w:pPr>
+      <w:rPr>
+        <w:rFonts w:ascii="Wingdings" w:hAnsi="Wingdings" w:hint="default"/>
+        <w:sz w:val="20"/>
+      </w:rPr>
+    </w:lvl>
+    <w:lvl w:ilvl="3" w:tentative="1">
+      <w:start w:val="1"/>
+      <w:numFmt w:val="bullet"/>
+      <w:lvlText w:val=""/>
+      <w:lvlJc w:val="left"/>
+      <w:pPr>
+        <w:tabs>
+          <w:tab w:val="num" w:pos="2880"/>
+        </w:tabs>
+        <w:ind w:left="2880" w:hanging="360"/>
+      </w:pPr>
+      <w:rPr>
+        <w:rFonts w:ascii="Wingdings" w:hAnsi="Wingdings" w:hint="default"/>
+        <w:sz w:val="20"/>
+      </w:rPr>
+    </w:lvl>
+    <w:lvl w:ilvl="4" w:tentative="1">
+      <w:start w:val="1"/>
+      <w:numFmt w:val="bullet"/>
+      <w:lvlText w:val=""/>
+      <w:lvlJc w:val="left"/>
+      <w:pPr>
+        <w:tabs>
+          <w:tab w:val="num" w:pos="3600"/>
+        </w:tabs>
+        <w:ind w:left="3600" w:hanging="360"/>
+      </w:pPr>
+      <w:rPr>
+        <w:rFonts w:ascii="Wingdings" w:hAnsi="Wingdings" w:hint="default"/>
+        <w:sz w:val="20"/>
+      </w:rPr>
+    </w:lvl>
+    <w:lvl w:ilvl="5" w:tentative="1">
+      <w:start w:val="1"/>
+      <w:numFmt w:val="bullet"/>
+      <w:lvlText w:val=""/>
+      <w:lvlJc w:val="left"/>
+      <w:pPr>
+        <w:tabs>
+          <w:tab w:val="num" w:pos="4320"/>
+        </w:tabs>
+        <w:ind w:left="4320" w:hanging="360"/>
+      </w:pPr>
+      <w:rPr>
+        <w:rFonts w:ascii="Wingdings" w:hAnsi="Wingdings" w:hint="default"/>
+        <w:sz w:val="20"/>
+      </w:rPr>
+    </w:lvl>
+    <w:lvl w:ilvl="6" w:tentative="1">
+      <w:start w:val="1"/>
+      <w:numFmt w:val="bullet"/>
+      <w:lvlText w:val=""/>
+      <w:lvlJc w:val="left"/>
+      <w:pPr>
+        <w:tabs>
+          <w:tab w:val="num" w:pos="5040"/>
+        </w:tabs>
+        <w:ind w:left="5040" w:hanging="360"/>
+      </w:pPr>
+      <w:rPr>
+        <w:rFonts w:ascii="Wingdings" w:hAnsi="Wingdings" w:hint="default"/>
+        <w:sz w:val="20"/>
+      </w:rPr>
+    </w:lvl>
+    <w:lvl w:ilvl="7" w:tentative="1">
+      <w:start w:val="1"/>
+      <w:numFmt w:val="bullet"/>
+      <w:lvlText w:val=""/>
+      <w:lvlJc w:val="left"/>
+      <w:pPr>
+        <w:tabs>
+          <w:tab w:val="num" w:pos="5760"/>
+        </w:tabs>
+        <w:ind w:left="5760" w:hanging="360"/>
+      </w:pPr>
+      <w:rPr>
+        <w:rFonts w:ascii="Wingdings" w:hAnsi="Wingdings" w:hint="default"/>
+        <w:sz w:val="20"/>
+      </w:rPr>
+    </w:lvl>
+    <w:lvl w:ilvl="8" w:tentative="1">
+      <w:start w:val="1"/>
+      <w:numFmt w:val="bullet"/>
+      <w:lvlText w:val=""/>
+      <w:lvlJc w:val="left"/>
+      <w:pPr>
+        <w:tabs>
+          <w:tab w:val="num" w:pos="6480"/>
+        </w:tabs>
+        <w:ind w:left="6480" w:hanging="360"/>
+      </w:pPr>
+      <w:rPr>
+        <w:rFonts w:ascii="Wingdings" w:hAnsi="Wingdings" w:hint="default"/>
+        <w:sz w:val="20"/>
+      </w:rPr>
+    </w:lvl>
+  </w:abstractNum>
+  <w:abstractNum w:abstractNumId="2" w15:restartNumberingAfterBreak="0">
+    <w:nsid w:val="0BA86884"/>
+    <w:multiLevelType w:val="multilevel"/>
+    <w:tmpl w:val="DCEC08B0"/>
+    <w:lvl w:ilvl="0">
+      <w:start w:val="1"/>
+      <w:numFmt w:val="bullet"/>
+      <w:lvlText w:val=""/>
+      <w:lvlJc w:val="left"/>
+      <w:pPr>
+        <w:tabs>
+          <w:tab w:val="num" w:pos="720"/>
+        </w:tabs>
+        <w:ind w:left="720" w:hanging="360"/>
+      </w:pPr>
+      <w:rPr>
+        <w:rFonts w:ascii="Symbol" w:hAnsi="Symbol" w:hint="default"/>
+        <w:sz w:val="20"/>
+      </w:rPr>
+    </w:lvl>
+    <w:lvl w:ilvl="1" w:tentative="1">
+      <w:start w:val="1"/>
+      <w:numFmt w:val="bullet"/>
+      <w:lvlText w:val="o"/>
+      <w:lvlJc w:val="left"/>
+      <w:pPr>
+        <w:tabs>
+          <w:tab w:val="num" w:pos="1440"/>
+        </w:tabs>
+        <w:ind w:left="1440" w:hanging="360"/>
+      </w:pPr>
+      <w:rPr>
+        <w:rFonts w:ascii="Courier New" w:hAnsi="Courier New" w:hint="default"/>
+        <w:sz w:val="20"/>
+      </w:rPr>
+    </w:lvl>
+    <w:lvl w:ilvl="2" w:tentative="1">
+      <w:start w:val="1"/>
+      <w:numFmt w:val="bullet"/>
+      <w:lvlText w:val=""/>
+      <w:lvlJc w:val="left"/>
+      <w:pPr>
+        <w:tabs>
+          <w:tab w:val="num" w:pos="2160"/>
+        </w:tabs>
+        <w:ind w:left="2160" w:hanging="360"/>
+      </w:pPr>
+      <w:rPr>
+        <w:rFonts w:ascii="Wingdings" w:hAnsi="Wingdings" w:hint="default"/>
+        <w:sz w:val="20"/>
+      </w:rPr>
+    </w:lvl>
+    <w:lvl w:ilvl="3" w:tentative="1">
+      <w:start w:val="1"/>
+      <w:numFmt w:val="bullet"/>
+      <w:lvlText w:val=""/>
+      <w:lvlJc w:val="left"/>
+      <w:pPr>
+        <w:tabs>
+          <w:tab w:val="num" w:pos="2880"/>
+        </w:tabs>
+        <w:ind w:left="2880" w:hanging="360"/>
+      </w:pPr>
+      <w:rPr>
+        <w:rFonts w:ascii="Wingdings" w:hAnsi="Wingdings" w:hint="default"/>
+        <w:sz w:val="20"/>
+      </w:rPr>
+    </w:lvl>
+    <w:lvl w:ilvl="4" w:tentative="1">
+      <w:start w:val="1"/>
+      <w:numFmt w:val="bullet"/>
+      <w:lvlText w:val=""/>
+      <w:lvlJc w:val="left"/>
+      <w:pPr>
+        <w:tabs>
+          <w:tab w:val="num" w:pos="3600"/>
+        </w:tabs>
+        <w:ind w:left="3600" w:hanging="360"/>
+      </w:pPr>
+      <w:rPr>
+        <w:rFonts w:ascii="Wingdings" w:hAnsi="Wingdings" w:hint="default"/>
+        <w:sz w:val="20"/>
+      </w:rPr>
+    </w:lvl>
+    <w:lvl w:ilvl="5" w:tentative="1">
+      <w:start w:val="1"/>
+      <w:numFmt w:val="bullet"/>
+      <w:lvlText w:val=""/>
+      <w:lvlJc w:val="left"/>
+      <w:pPr>
+        <w:tabs>
+          <w:tab w:val="num" w:pos="4320"/>
+        </w:tabs>
+        <w:ind w:left="4320" w:hanging="360"/>
+      </w:pPr>
+      <w:rPr>
+        <w:rFonts w:ascii="Wingdings" w:hAnsi="Wingdings" w:hint="default"/>
+        <w:sz w:val="20"/>
+      </w:rPr>
+    </w:lvl>
+    <w:lvl w:ilvl="6" w:tentative="1">
+      <w:start w:val="1"/>
+      <w:numFmt w:val="bullet"/>
+      <w:lvlText w:val=""/>
+      <w:lvlJc w:val="left"/>
+      <w:pPr>
+        <w:tabs>
+          <w:tab w:val="num" w:pos="5040"/>
+        </w:tabs>
+        <w:ind w:left="5040" w:hanging="360"/>
+      </w:pPr>
+      <w:rPr>
+        <w:rFonts w:ascii="Wingdings" w:hAnsi="Wingdings" w:hint="default"/>
+        <w:sz w:val="20"/>
+      </w:rPr>
+    </w:lvl>
+    <w:lvl w:ilvl="7" w:tentative="1">
+      <w:start w:val="1"/>
+      <w:numFmt w:val="bullet"/>
+      <w:lvlText w:val=""/>
+      <w:lvlJc w:val="left"/>
+      <w:pPr>
+        <w:tabs>
+          <w:tab w:val="num" w:pos="5760"/>
+        </w:tabs>
+        <w:ind w:left="5760" w:hanging="360"/>
+      </w:pPr>
+      <w:rPr>
+        <w:rFonts w:ascii="Wingdings" w:hAnsi="Wingdings" w:hint="default"/>
+        <w:sz w:val="20"/>
+      </w:rPr>
+    </w:lvl>
+    <w:lvl w:ilvl="8" w:tentative="1">
+      <w:start w:val="1"/>
+      <w:numFmt w:val="bullet"/>
+      <w:lvlText w:val=""/>
+      <w:lvlJc w:val="left"/>
+      <w:pPr>
+        <w:tabs>
+          <w:tab w:val="num" w:pos="6480"/>
+        </w:tabs>
+        <w:ind w:left="6480" w:hanging="360"/>
+      </w:pPr>
+      <w:rPr>
+        <w:rFonts w:ascii="Wingdings" w:hAnsi="Wingdings" w:hint="default"/>
+        <w:sz w:val="20"/>
+      </w:rPr>
+    </w:lvl>
+  </w:abstractNum>
+  <w:abstractNum w:abstractNumId="3" w15:restartNumberingAfterBreak="0">
+    <w:nsid w:val="1002478D"/>
+    <w:multiLevelType w:val="multilevel"/>
+    <w:tmpl w:val="48565DA2"/>
+    <w:lvl w:ilvl="0">
+      <w:start w:val="1"/>
+      <w:numFmt w:val="bullet"/>
+      <w:lvlText w:val=""/>
+      <w:lvlJc w:val="left"/>
+      <w:pPr>
+        <w:tabs>
+          <w:tab w:val="num" w:pos="720"/>
+        </w:tabs>
+        <w:ind w:left="720" w:hanging="360"/>
+      </w:pPr>
+      <w:rPr>
+        <w:rFonts w:ascii="Symbol" w:hAnsi="Symbol" w:hint="default"/>
+        <w:sz w:val="20"/>
+      </w:rPr>
+    </w:lvl>
+    <w:lvl w:ilvl="1">
+      <w:start w:val="1"/>
+      <w:numFmt w:val="decimal"/>
+      <w:lvlText w:val="%2."/>
+      <w:lvlJc w:val="left"/>
+      <w:pPr>
+        <w:tabs>
+          <w:tab w:val="num" w:pos="1440"/>
+        </w:tabs>
+        <w:ind w:left="1440" w:hanging="360"/>
+      </w:pPr>
+    </w:lvl>
+    <w:lvl w:ilvl="2" w:tentative="1">
+      <w:start w:val="1"/>
+      <w:numFmt w:val="bullet"/>
+      <w:lvlText w:val=""/>
+      <w:lvlJc w:val="left"/>
+      <w:pPr>
+        <w:tabs>
+          <w:tab w:val="num" w:pos="2160"/>
+        </w:tabs>
+        <w:ind w:left="2160" w:hanging="360"/>
+      </w:pPr>
+      <w:rPr>
+        <w:rFonts w:ascii="Wingdings" w:hAnsi="Wingdings" w:hint="default"/>
+        <w:sz w:val="20"/>
+      </w:rPr>
+    </w:lvl>
+    <w:lvl w:ilvl="3" w:tentative="1">
+      <w:start w:val="1"/>
+      <w:numFmt w:val="bullet"/>
+      <w:lvlText w:val=""/>
+      <w:lvlJc w:val="left"/>
+      <w:pPr>
+        <w:tabs>
+          <w:tab w:val="num" w:pos="2880"/>
+        </w:tabs>
+        <w:ind w:left="2880" w:hanging="360"/>
+      </w:pPr>
+      <w:rPr>
+        <w:rFonts w:ascii="Wingdings" w:hAnsi="Wingdings" w:hint="default"/>
+        <w:sz w:val="20"/>
+      </w:rPr>
+    </w:lvl>
+    <w:lvl w:ilvl="4" w:tentative="1">
+      <w:start w:val="1"/>
+      <w:numFmt w:val="bullet"/>
+      <w:lvlText w:val=""/>
+      <w:lvlJc w:val="left"/>
+      <w:pPr>
+        <w:tabs>
+          <w:tab w:val="num" w:pos="3600"/>
+        </w:tabs>
+        <w:ind w:left="3600" w:hanging="360"/>
+      </w:pPr>
+      <w:rPr>
+        <w:rFonts w:ascii="Wingdings" w:hAnsi="Wingdings" w:hint="default"/>
+        <w:sz w:val="20"/>
+      </w:rPr>
+    </w:lvl>
+    <w:lvl w:ilvl="5" w:tentative="1">
+      <w:start w:val="1"/>
+      <w:numFmt w:val="bullet"/>
+      <w:lvlText w:val=""/>
+      <w:lvlJc w:val="left"/>
+      <w:pPr>
+        <w:tabs>
+          <w:tab w:val="num" w:pos="4320"/>
+        </w:tabs>
+        <w:ind w:left="4320" w:hanging="360"/>
+      </w:pPr>
+      <w:rPr>
+        <w:rFonts w:ascii="Wingdings" w:hAnsi="Wingdings" w:hint="default"/>
+        <w:sz w:val="20"/>
+      </w:rPr>
+    </w:lvl>
+    <w:lvl w:ilvl="6" w:tentative="1">
+      <w:start w:val="1"/>
+      <w:numFmt w:val="bullet"/>
+      <w:lvlText w:val=""/>
+      <w:lvlJc w:val="left"/>
+      <w:pPr>
+        <w:tabs>
+          <w:tab w:val="num" w:pos="5040"/>
+        </w:tabs>
+        <w:ind w:left="5040" w:hanging="360"/>
+      </w:pPr>
+      <w:rPr>
+        <w:rFonts w:ascii="Wingdings" w:hAnsi="Wingdings" w:hint="default"/>
+        <w:sz w:val="20"/>
+      </w:rPr>
+    </w:lvl>
+    <w:lvl w:ilvl="7" w:tentative="1">
+      <w:start w:val="1"/>
+      <w:numFmt w:val="bullet"/>
+      <w:lvlText w:val=""/>
+      <w:lvlJc w:val="left"/>
+      <w:pPr>
+        <w:tabs>
+          <w:tab w:val="num" w:pos="5760"/>
+        </w:tabs>
+        <w:ind w:left="5760" w:hanging="360"/>
+      </w:pPr>
+      <w:rPr>
+        <w:rFonts w:ascii="Wingdings" w:hAnsi="Wingdings" w:hint="default"/>
+        <w:sz w:val="20"/>
+      </w:rPr>
+    </w:lvl>
+    <w:lvl w:ilvl="8" w:tentative="1">
+      <w:start w:val="1"/>
+      <w:numFmt w:val="bullet"/>
+      <w:lvlText w:val=""/>
+      <w:lvlJc w:val="left"/>
+      <w:pPr>
+        <w:tabs>
+          <w:tab w:val="num" w:pos="6480"/>
+        </w:tabs>
+        <w:ind w:left="6480" w:hanging="360"/>
+      </w:pPr>
+      <w:rPr>
+        <w:rFonts w:ascii="Wingdings" w:hAnsi="Wingdings" w:hint="default"/>
+        <w:sz w:val="20"/>
+      </w:rPr>
+    </w:lvl>
+  </w:abstractNum>
+  <w:abstractNum w:abstractNumId="4" w15:restartNumberingAfterBreak="0">
     <w:nsid w:val="20CA1F79"/>
     <w:multiLevelType w:val="multilevel"/>
     <w:tmpl w:val="412A58EE"/>
@@ -1206,7 +2495,7 @@
       </w:rPr>
     </w:lvl>
   </w:abstractNum>
-  <w:abstractNum w:abstractNumId="1" w15:restartNumberingAfterBreak="0">
+  <w:abstractNum w:abstractNumId="5" w15:restartNumberingAfterBreak="0">
     <w:nsid w:val="21EF029D"/>
     <w:multiLevelType w:val="multilevel"/>
     <w:tmpl w:val="E68E874A"/>
@@ -1355,7 +2644,7 @@
       </w:rPr>
     </w:lvl>
   </w:abstractNum>
-  <w:abstractNum w:abstractNumId="2" w15:restartNumberingAfterBreak="0">
+  <w:abstractNum w:abstractNumId="6" w15:restartNumberingAfterBreak="0">
     <w:nsid w:val="22653741"/>
     <w:multiLevelType w:val="multilevel"/>
     <w:tmpl w:val="0186E956"/>
@@ -1500,7 +2789,7 @@
       </w:rPr>
     </w:lvl>
   </w:abstractNum>
-  <w:abstractNum w:abstractNumId="3" w15:restartNumberingAfterBreak="0">
+  <w:abstractNum w:abstractNumId="7" w15:restartNumberingAfterBreak="0">
     <w:nsid w:val="23CD24B5"/>
     <w:multiLevelType w:val="multilevel"/>
     <w:tmpl w:val="E2267302"/>
@@ -1649,7 +2938,901 @@
       </w:rPr>
     </w:lvl>
   </w:abstractNum>
-  <w:abstractNum w:abstractNumId="4" w15:restartNumberingAfterBreak="0">
+  <w:abstractNum w:abstractNumId="8" w15:restartNumberingAfterBreak="0">
+    <w:nsid w:val="23E841C4"/>
+    <w:multiLevelType w:val="multilevel"/>
+    <w:tmpl w:val="A120F6F8"/>
+    <w:lvl w:ilvl="0">
+      <w:start w:val="1"/>
+      <w:numFmt w:val="bullet"/>
+      <w:lvlText w:val=""/>
+      <w:lvlJc w:val="left"/>
+      <w:pPr>
+        <w:tabs>
+          <w:tab w:val="num" w:pos="720"/>
+        </w:tabs>
+        <w:ind w:left="720" w:hanging="360"/>
+      </w:pPr>
+      <w:rPr>
+        <w:rFonts w:ascii="Symbol" w:hAnsi="Symbol" w:hint="default"/>
+        <w:sz w:val="20"/>
+      </w:rPr>
+    </w:lvl>
+    <w:lvl w:ilvl="1" w:tentative="1">
+      <w:start w:val="1"/>
+      <w:numFmt w:val="bullet"/>
+      <w:lvlText w:val="o"/>
+      <w:lvlJc w:val="left"/>
+      <w:pPr>
+        <w:tabs>
+          <w:tab w:val="num" w:pos="1440"/>
+        </w:tabs>
+        <w:ind w:left="1440" w:hanging="360"/>
+      </w:pPr>
+      <w:rPr>
+        <w:rFonts w:ascii="Courier New" w:hAnsi="Courier New" w:hint="default"/>
+        <w:sz w:val="20"/>
+      </w:rPr>
+    </w:lvl>
+    <w:lvl w:ilvl="2" w:tentative="1">
+      <w:start w:val="1"/>
+      <w:numFmt w:val="bullet"/>
+      <w:lvlText w:val=""/>
+      <w:lvlJc w:val="left"/>
+      <w:pPr>
+        <w:tabs>
+          <w:tab w:val="num" w:pos="2160"/>
+        </w:tabs>
+        <w:ind w:left="2160" w:hanging="360"/>
+      </w:pPr>
+      <w:rPr>
+        <w:rFonts w:ascii="Wingdings" w:hAnsi="Wingdings" w:hint="default"/>
+        <w:sz w:val="20"/>
+      </w:rPr>
+    </w:lvl>
+    <w:lvl w:ilvl="3" w:tentative="1">
+      <w:start w:val="1"/>
+      <w:numFmt w:val="bullet"/>
+      <w:lvlText w:val=""/>
+      <w:lvlJc w:val="left"/>
+      <w:pPr>
+        <w:tabs>
+          <w:tab w:val="num" w:pos="2880"/>
+        </w:tabs>
+        <w:ind w:left="2880" w:hanging="360"/>
+      </w:pPr>
+      <w:rPr>
+        <w:rFonts w:ascii="Wingdings" w:hAnsi="Wingdings" w:hint="default"/>
+        <w:sz w:val="20"/>
+      </w:rPr>
+    </w:lvl>
+    <w:lvl w:ilvl="4" w:tentative="1">
+      <w:start w:val="1"/>
+      <w:numFmt w:val="bullet"/>
+      <w:lvlText w:val=""/>
+      <w:lvlJc w:val="left"/>
+      <w:pPr>
+        <w:tabs>
+          <w:tab w:val="num" w:pos="3600"/>
+        </w:tabs>
+        <w:ind w:left="3600" w:hanging="360"/>
+      </w:pPr>
+      <w:rPr>
+        <w:rFonts w:ascii="Wingdings" w:hAnsi="Wingdings" w:hint="default"/>
+        <w:sz w:val="20"/>
+      </w:rPr>
+    </w:lvl>
+    <w:lvl w:ilvl="5" w:tentative="1">
+      <w:start w:val="1"/>
+      <w:numFmt w:val="bullet"/>
+      <w:lvlText w:val=""/>
+      <w:lvlJc w:val="left"/>
+      <w:pPr>
+        <w:tabs>
+          <w:tab w:val="num" w:pos="4320"/>
+        </w:tabs>
+        <w:ind w:left="4320" w:hanging="360"/>
+      </w:pPr>
+      <w:rPr>
+        <w:rFonts w:ascii="Wingdings" w:hAnsi="Wingdings" w:hint="default"/>
+        <w:sz w:val="20"/>
+      </w:rPr>
+    </w:lvl>
+    <w:lvl w:ilvl="6" w:tentative="1">
+      <w:start w:val="1"/>
+      <w:numFmt w:val="bullet"/>
+      <w:lvlText w:val=""/>
+      <w:lvlJc w:val="left"/>
+      <w:pPr>
+        <w:tabs>
+          <w:tab w:val="num" w:pos="5040"/>
+        </w:tabs>
+        <w:ind w:left="5040" w:hanging="360"/>
+      </w:pPr>
+      <w:rPr>
+        <w:rFonts w:ascii="Wingdings" w:hAnsi="Wingdings" w:hint="default"/>
+        <w:sz w:val="20"/>
+      </w:rPr>
+    </w:lvl>
+    <w:lvl w:ilvl="7" w:tentative="1">
+      <w:start w:val="1"/>
+      <w:numFmt w:val="bullet"/>
+      <w:lvlText w:val=""/>
+      <w:lvlJc w:val="left"/>
+      <w:pPr>
+        <w:tabs>
+          <w:tab w:val="num" w:pos="5760"/>
+        </w:tabs>
+        <w:ind w:left="5760" w:hanging="360"/>
+      </w:pPr>
+      <w:rPr>
+        <w:rFonts w:ascii="Wingdings" w:hAnsi="Wingdings" w:hint="default"/>
+        <w:sz w:val="20"/>
+      </w:rPr>
+    </w:lvl>
+    <w:lvl w:ilvl="8" w:tentative="1">
+      <w:start w:val="1"/>
+      <w:numFmt w:val="bullet"/>
+      <w:lvlText w:val=""/>
+      <w:lvlJc w:val="left"/>
+      <w:pPr>
+        <w:tabs>
+          <w:tab w:val="num" w:pos="6480"/>
+        </w:tabs>
+        <w:ind w:left="6480" w:hanging="360"/>
+      </w:pPr>
+      <w:rPr>
+        <w:rFonts w:ascii="Wingdings" w:hAnsi="Wingdings" w:hint="default"/>
+        <w:sz w:val="20"/>
+      </w:rPr>
+    </w:lvl>
+  </w:abstractNum>
+  <w:abstractNum w:abstractNumId="9" w15:restartNumberingAfterBreak="0">
+    <w:nsid w:val="26CA50BB"/>
+    <w:multiLevelType w:val="multilevel"/>
+    <w:tmpl w:val="D35CF8D8"/>
+    <w:lvl w:ilvl="0">
+      <w:start w:val="1"/>
+      <w:numFmt w:val="bullet"/>
+      <w:lvlText w:val=""/>
+      <w:lvlJc w:val="left"/>
+      <w:pPr>
+        <w:tabs>
+          <w:tab w:val="num" w:pos="720"/>
+        </w:tabs>
+        <w:ind w:left="720" w:hanging="360"/>
+      </w:pPr>
+      <w:rPr>
+        <w:rFonts w:ascii="Symbol" w:hAnsi="Symbol" w:hint="default"/>
+        <w:sz w:val="20"/>
+      </w:rPr>
+    </w:lvl>
+    <w:lvl w:ilvl="1" w:tentative="1">
+      <w:start w:val="1"/>
+      <w:numFmt w:val="bullet"/>
+      <w:lvlText w:val="o"/>
+      <w:lvlJc w:val="left"/>
+      <w:pPr>
+        <w:tabs>
+          <w:tab w:val="num" w:pos="1440"/>
+        </w:tabs>
+        <w:ind w:left="1440" w:hanging="360"/>
+      </w:pPr>
+      <w:rPr>
+        <w:rFonts w:ascii="Courier New" w:hAnsi="Courier New" w:hint="default"/>
+        <w:sz w:val="20"/>
+      </w:rPr>
+    </w:lvl>
+    <w:lvl w:ilvl="2" w:tentative="1">
+      <w:start w:val="1"/>
+      <w:numFmt w:val="bullet"/>
+      <w:lvlText w:val=""/>
+      <w:lvlJc w:val="left"/>
+      <w:pPr>
+        <w:tabs>
+          <w:tab w:val="num" w:pos="2160"/>
+        </w:tabs>
+        <w:ind w:left="2160" w:hanging="360"/>
+      </w:pPr>
+      <w:rPr>
+        <w:rFonts w:ascii="Wingdings" w:hAnsi="Wingdings" w:hint="default"/>
+        <w:sz w:val="20"/>
+      </w:rPr>
+    </w:lvl>
+    <w:lvl w:ilvl="3" w:tentative="1">
+      <w:start w:val="1"/>
+      <w:numFmt w:val="bullet"/>
+      <w:lvlText w:val=""/>
+      <w:lvlJc w:val="left"/>
+      <w:pPr>
+        <w:tabs>
+          <w:tab w:val="num" w:pos="2880"/>
+        </w:tabs>
+        <w:ind w:left="2880" w:hanging="360"/>
+      </w:pPr>
+      <w:rPr>
+        <w:rFonts w:ascii="Wingdings" w:hAnsi="Wingdings" w:hint="default"/>
+        <w:sz w:val="20"/>
+      </w:rPr>
+    </w:lvl>
+    <w:lvl w:ilvl="4" w:tentative="1">
+      <w:start w:val="1"/>
+      <w:numFmt w:val="bullet"/>
+      <w:lvlText w:val=""/>
+      <w:lvlJc w:val="left"/>
+      <w:pPr>
+        <w:tabs>
+          <w:tab w:val="num" w:pos="3600"/>
+        </w:tabs>
+        <w:ind w:left="3600" w:hanging="360"/>
+      </w:pPr>
+      <w:rPr>
+        <w:rFonts w:ascii="Wingdings" w:hAnsi="Wingdings" w:hint="default"/>
+        <w:sz w:val="20"/>
+      </w:rPr>
+    </w:lvl>
+    <w:lvl w:ilvl="5" w:tentative="1">
+      <w:start w:val="1"/>
+      <w:numFmt w:val="bullet"/>
+      <w:lvlText w:val=""/>
+      <w:lvlJc w:val="left"/>
+      <w:pPr>
+        <w:tabs>
+          <w:tab w:val="num" w:pos="4320"/>
+        </w:tabs>
+        <w:ind w:left="4320" w:hanging="360"/>
+      </w:pPr>
+      <w:rPr>
+        <w:rFonts w:ascii="Wingdings" w:hAnsi="Wingdings" w:hint="default"/>
+        <w:sz w:val="20"/>
+      </w:rPr>
+    </w:lvl>
+    <w:lvl w:ilvl="6" w:tentative="1">
+      <w:start w:val="1"/>
+      <w:numFmt w:val="bullet"/>
+      <w:lvlText w:val=""/>
+      <w:lvlJc w:val="left"/>
+      <w:pPr>
+        <w:tabs>
+          <w:tab w:val="num" w:pos="5040"/>
+        </w:tabs>
+        <w:ind w:left="5040" w:hanging="360"/>
+      </w:pPr>
+      <w:rPr>
+        <w:rFonts w:ascii="Wingdings" w:hAnsi="Wingdings" w:hint="default"/>
+        <w:sz w:val="20"/>
+      </w:rPr>
+    </w:lvl>
+    <w:lvl w:ilvl="7" w:tentative="1">
+      <w:start w:val="1"/>
+      <w:numFmt w:val="bullet"/>
+      <w:lvlText w:val=""/>
+      <w:lvlJc w:val="left"/>
+      <w:pPr>
+        <w:tabs>
+          <w:tab w:val="num" w:pos="5760"/>
+        </w:tabs>
+        <w:ind w:left="5760" w:hanging="360"/>
+      </w:pPr>
+      <w:rPr>
+        <w:rFonts w:ascii="Wingdings" w:hAnsi="Wingdings" w:hint="default"/>
+        <w:sz w:val="20"/>
+      </w:rPr>
+    </w:lvl>
+    <w:lvl w:ilvl="8" w:tentative="1">
+      <w:start w:val="1"/>
+      <w:numFmt w:val="bullet"/>
+      <w:lvlText w:val=""/>
+      <w:lvlJc w:val="left"/>
+      <w:pPr>
+        <w:tabs>
+          <w:tab w:val="num" w:pos="6480"/>
+        </w:tabs>
+        <w:ind w:left="6480" w:hanging="360"/>
+      </w:pPr>
+      <w:rPr>
+        <w:rFonts w:ascii="Wingdings" w:hAnsi="Wingdings" w:hint="default"/>
+        <w:sz w:val="20"/>
+      </w:rPr>
+    </w:lvl>
+  </w:abstractNum>
+  <w:abstractNum w:abstractNumId="10" w15:restartNumberingAfterBreak="0">
+    <w:nsid w:val="332C652B"/>
+    <w:multiLevelType w:val="multilevel"/>
+    <w:tmpl w:val="BA8AF2F6"/>
+    <w:lvl w:ilvl="0">
+      <w:start w:val="1"/>
+      <w:numFmt w:val="bullet"/>
+      <w:lvlText w:val=""/>
+      <w:lvlJc w:val="left"/>
+      <w:pPr>
+        <w:tabs>
+          <w:tab w:val="num" w:pos="720"/>
+        </w:tabs>
+        <w:ind w:left="720" w:hanging="360"/>
+      </w:pPr>
+      <w:rPr>
+        <w:rFonts w:ascii="Symbol" w:hAnsi="Symbol" w:hint="default"/>
+        <w:sz w:val="20"/>
+      </w:rPr>
+    </w:lvl>
+    <w:lvl w:ilvl="1" w:tentative="1">
+      <w:start w:val="1"/>
+      <w:numFmt w:val="bullet"/>
+      <w:lvlText w:val="o"/>
+      <w:lvlJc w:val="left"/>
+      <w:pPr>
+        <w:tabs>
+          <w:tab w:val="num" w:pos="1440"/>
+        </w:tabs>
+        <w:ind w:left="1440" w:hanging="360"/>
+      </w:pPr>
+      <w:rPr>
+        <w:rFonts w:ascii="Courier New" w:hAnsi="Courier New" w:hint="default"/>
+        <w:sz w:val="20"/>
+      </w:rPr>
+    </w:lvl>
+    <w:lvl w:ilvl="2" w:tentative="1">
+      <w:start w:val="1"/>
+      <w:numFmt w:val="bullet"/>
+      <w:lvlText w:val=""/>
+      <w:lvlJc w:val="left"/>
+      <w:pPr>
+        <w:tabs>
+          <w:tab w:val="num" w:pos="2160"/>
+        </w:tabs>
+        <w:ind w:left="2160" w:hanging="360"/>
+      </w:pPr>
+      <w:rPr>
+        <w:rFonts w:ascii="Wingdings" w:hAnsi="Wingdings" w:hint="default"/>
+        <w:sz w:val="20"/>
+      </w:rPr>
+    </w:lvl>
+    <w:lvl w:ilvl="3" w:tentative="1">
+      <w:start w:val="1"/>
+      <w:numFmt w:val="bullet"/>
+      <w:lvlText w:val=""/>
+      <w:lvlJc w:val="left"/>
+      <w:pPr>
+        <w:tabs>
+          <w:tab w:val="num" w:pos="2880"/>
+        </w:tabs>
+        <w:ind w:left="2880" w:hanging="360"/>
+      </w:pPr>
+      <w:rPr>
+        <w:rFonts w:ascii="Wingdings" w:hAnsi="Wingdings" w:hint="default"/>
+        <w:sz w:val="20"/>
+      </w:rPr>
+    </w:lvl>
+    <w:lvl w:ilvl="4" w:tentative="1">
+      <w:start w:val="1"/>
+      <w:numFmt w:val="bullet"/>
+      <w:lvlText w:val=""/>
+      <w:lvlJc w:val="left"/>
+      <w:pPr>
+        <w:tabs>
+          <w:tab w:val="num" w:pos="3600"/>
+        </w:tabs>
+        <w:ind w:left="3600" w:hanging="360"/>
+      </w:pPr>
+      <w:rPr>
+        <w:rFonts w:ascii="Wingdings" w:hAnsi="Wingdings" w:hint="default"/>
+        <w:sz w:val="20"/>
+      </w:rPr>
+    </w:lvl>
+    <w:lvl w:ilvl="5" w:tentative="1">
+      <w:start w:val="1"/>
+      <w:numFmt w:val="bullet"/>
+      <w:lvlText w:val=""/>
+      <w:lvlJc w:val="left"/>
+      <w:pPr>
+        <w:tabs>
+          <w:tab w:val="num" w:pos="4320"/>
+        </w:tabs>
+        <w:ind w:left="4320" w:hanging="360"/>
+      </w:pPr>
+      <w:rPr>
+        <w:rFonts w:ascii="Wingdings" w:hAnsi="Wingdings" w:hint="default"/>
+        <w:sz w:val="20"/>
+      </w:rPr>
+    </w:lvl>
+    <w:lvl w:ilvl="6" w:tentative="1">
+      <w:start w:val="1"/>
+      <w:numFmt w:val="bullet"/>
+      <w:lvlText w:val=""/>
+      <w:lvlJc w:val="left"/>
+      <w:pPr>
+        <w:tabs>
+          <w:tab w:val="num" w:pos="5040"/>
+        </w:tabs>
+        <w:ind w:left="5040" w:hanging="360"/>
+      </w:pPr>
+      <w:rPr>
+        <w:rFonts w:ascii="Wingdings" w:hAnsi="Wingdings" w:hint="default"/>
+        <w:sz w:val="20"/>
+      </w:rPr>
+    </w:lvl>
+    <w:lvl w:ilvl="7" w:tentative="1">
+      <w:start w:val="1"/>
+      <w:numFmt w:val="bullet"/>
+      <w:lvlText w:val=""/>
+      <w:lvlJc w:val="left"/>
+      <w:pPr>
+        <w:tabs>
+          <w:tab w:val="num" w:pos="5760"/>
+        </w:tabs>
+        <w:ind w:left="5760" w:hanging="360"/>
+      </w:pPr>
+      <w:rPr>
+        <w:rFonts w:ascii="Wingdings" w:hAnsi="Wingdings" w:hint="default"/>
+        <w:sz w:val="20"/>
+      </w:rPr>
+    </w:lvl>
+    <w:lvl w:ilvl="8" w:tentative="1">
+      <w:start w:val="1"/>
+      <w:numFmt w:val="bullet"/>
+      <w:lvlText w:val=""/>
+      <w:lvlJc w:val="left"/>
+      <w:pPr>
+        <w:tabs>
+          <w:tab w:val="num" w:pos="6480"/>
+        </w:tabs>
+        <w:ind w:left="6480" w:hanging="360"/>
+      </w:pPr>
+      <w:rPr>
+        <w:rFonts w:ascii="Wingdings" w:hAnsi="Wingdings" w:hint="default"/>
+        <w:sz w:val="20"/>
+      </w:rPr>
+    </w:lvl>
+  </w:abstractNum>
+  <w:abstractNum w:abstractNumId="11" w15:restartNumberingAfterBreak="0">
+    <w:nsid w:val="37BF6800"/>
+    <w:multiLevelType w:val="multilevel"/>
+    <w:tmpl w:val="05166928"/>
+    <w:lvl w:ilvl="0">
+      <w:start w:val="1"/>
+      <w:numFmt w:val="bullet"/>
+      <w:lvlText w:val=""/>
+      <w:lvlJc w:val="left"/>
+      <w:pPr>
+        <w:tabs>
+          <w:tab w:val="num" w:pos="720"/>
+        </w:tabs>
+        <w:ind w:left="720" w:hanging="360"/>
+      </w:pPr>
+      <w:rPr>
+        <w:rFonts w:ascii="Symbol" w:hAnsi="Symbol" w:hint="default"/>
+        <w:sz w:val="20"/>
+      </w:rPr>
+    </w:lvl>
+    <w:lvl w:ilvl="1" w:tentative="1">
+      <w:start w:val="1"/>
+      <w:numFmt w:val="bullet"/>
+      <w:lvlText w:val="o"/>
+      <w:lvlJc w:val="left"/>
+      <w:pPr>
+        <w:tabs>
+          <w:tab w:val="num" w:pos="1440"/>
+        </w:tabs>
+        <w:ind w:left="1440" w:hanging="360"/>
+      </w:pPr>
+      <w:rPr>
+        <w:rFonts w:ascii="Courier New" w:hAnsi="Courier New" w:hint="default"/>
+        <w:sz w:val="20"/>
+      </w:rPr>
+    </w:lvl>
+    <w:lvl w:ilvl="2" w:tentative="1">
+      <w:start w:val="1"/>
+      <w:numFmt w:val="bullet"/>
+      <w:lvlText w:val=""/>
+      <w:lvlJc w:val="left"/>
+      <w:pPr>
+        <w:tabs>
+          <w:tab w:val="num" w:pos="2160"/>
+        </w:tabs>
+        <w:ind w:left="2160" w:hanging="360"/>
+      </w:pPr>
+      <w:rPr>
+        <w:rFonts w:ascii="Wingdings" w:hAnsi="Wingdings" w:hint="default"/>
+        <w:sz w:val="20"/>
+      </w:rPr>
+    </w:lvl>
+    <w:lvl w:ilvl="3" w:tentative="1">
+      <w:start w:val="1"/>
+      <w:numFmt w:val="bullet"/>
+      <w:lvlText w:val=""/>
+      <w:lvlJc w:val="left"/>
+      <w:pPr>
+        <w:tabs>
+          <w:tab w:val="num" w:pos="2880"/>
+        </w:tabs>
+        <w:ind w:left="2880" w:hanging="360"/>
+      </w:pPr>
+      <w:rPr>
+        <w:rFonts w:ascii="Wingdings" w:hAnsi="Wingdings" w:hint="default"/>
+        <w:sz w:val="20"/>
+      </w:rPr>
+    </w:lvl>
+    <w:lvl w:ilvl="4" w:tentative="1">
+      <w:start w:val="1"/>
+      <w:numFmt w:val="bullet"/>
+      <w:lvlText w:val=""/>
+      <w:lvlJc w:val="left"/>
+      <w:pPr>
+        <w:tabs>
+          <w:tab w:val="num" w:pos="3600"/>
+        </w:tabs>
+        <w:ind w:left="3600" w:hanging="360"/>
+      </w:pPr>
+      <w:rPr>
+        <w:rFonts w:ascii="Wingdings" w:hAnsi="Wingdings" w:hint="default"/>
+        <w:sz w:val="20"/>
+      </w:rPr>
+    </w:lvl>
+    <w:lvl w:ilvl="5" w:tentative="1">
+      <w:start w:val="1"/>
+      <w:numFmt w:val="bullet"/>
+      <w:lvlText w:val=""/>
+      <w:lvlJc w:val="left"/>
+      <w:pPr>
+        <w:tabs>
+          <w:tab w:val="num" w:pos="4320"/>
+        </w:tabs>
+        <w:ind w:left="4320" w:hanging="360"/>
+      </w:pPr>
+      <w:rPr>
+        <w:rFonts w:ascii="Wingdings" w:hAnsi="Wingdings" w:hint="default"/>
+        <w:sz w:val="20"/>
+      </w:rPr>
+    </w:lvl>
+    <w:lvl w:ilvl="6" w:tentative="1">
+      <w:start w:val="1"/>
+      <w:numFmt w:val="bullet"/>
+      <w:lvlText w:val=""/>
+      <w:lvlJc w:val="left"/>
+      <w:pPr>
+        <w:tabs>
+          <w:tab w:val="num" w:pos="5040"/>
+        </w:tabs>
+        <w:ind w:left="5040" w:hanging="360"/>
+      </w:pPr>
+      <w:rPr>
+        <w:rFonts w:ascii="Wingdings" w:hAnsi="Wingdings" w:hint="default"/>
+        <w:sz w:val="20"/>
+      </w:rPr>
+    </w:lvl>
+    <w:lvl w:ilvl="7" w:tentative="1">
+      <w:start w:val="1"/>
+      <w:numFmt w:val="bullet"/>
+      <w:lvlText w:val=""/>
+      <w:lvlJc w:val="left"/>
+      <w:pPr>
+        <w:tabs>
+          <w:tab w:val="num" w:pos="5760"/>
+        </w:tabs>
+        <w:ind w:left="5760" w:hanging="360"/>
+      </w:pPr>
+      <w:rPr>
+        <w:rFonts w:ascii="Wingdings" w:hAnsi="Wingdings" w:hint="default"/>
+        <w:sz w:val="20"/>
+      </w:rPr>
+    </w:lvl>
+    <w:lvl w:ilvl="8" w:tentative="1">
+      <w:start w:val="1"/>
+      <w:numFmt w:val="bullet"/>
+      <w:lvlText w:val=""/>
+      <w:lvlJc w:val="left"/>
+      <w:pPr>
+        <w:tabs>
+          <w:tab w:val="num" w:pos="6480"/>
+        </w:tabs>
+        <w:ind w:left="6480" w:hanging="360"/>
+      </w:pPr>
+      <w:rPr>
+        <w:rFonts w:ascii="Wingdings" w:hAnsi="Wingdings" w:hint="default"/>
+        <w:sz w:val="20"/>
+      </w:rPr>
+    </w:lvl>
+  </w:abstractNum>
+  <w:abstractNum w:abstractNumId="12" w15:restartNumberingAfterBreak="0">
+    <w:nsid w:val="3996692D"/>
+    <w:multiLevelType w:val="multilevel"/>
+    <w:tmpl w:val="5FB61C8E"/>
+    <w:lvl w:ilvl="0">
+      <w:start w:val="1"/>
+      <w:numFmt w:val="bullet"/>
+      <w:lvlText w:val=""/>
+      <w:lvlJc w:val="left"/>
+      <w:pPr>
+        <w:tabs>
+          <w:tab w:val="num" w:pos="720"/>
+        </w:tabs>
+        <w:ind w:left="720" w:hanging="360"/>
+      </w:pPr>
+      <w:rPr>
+        <w:rFonts w:ascii="Symbol" w:hAnsi="Symbol" w:hint="default"/>
+        <w:sz w:val="20"/>
+      </w:rPr>
+    </w:lvl>
+    <w:lvl w:ilvl="1" w:tentative="1">
+      <w:start w:val="1"/>
+      <w:numFmt w:val="bullet"/>
+      <w:lvlText w:val="o"/>
+      <w:lvlJc w:val="left"/>
+      <w:pPr>
+        <w:tabs>
+          <w:tab w:val="num" w:pos="1440"/>
+        </w:tabs>
+        <w:ind w:left="1440" w:hanging="360"/>
+      </w:pPr>
+      <w:rPr>
+        <w:rFonts w:ascii="Courier New" w:hAnsi="Courier New" w:hint="default"/>
+        <w:sz w:val="20"/>
+      </w:rPr>
+    </w:lvl>
+    <w:lvl w:ilvl="2" w:tentative="1">
+      <w:start w:val="1"/>
+      <w:numFmt w:val="bullet"/>
+      <w:lvlText w:val=""/>
+      <w:lvlJc w:val="left"/>
+      <w:pPr>
+        <w:tabs>
+          <w:tab w:val="num" w:pos="2160"/>
+        </w:tabs>
+        <w:ind w:left="2160" w:hanging="360"/>
+      </w:pPr>
+      <w:rPr>
+        <w:rFonts w:ascii="Wingdings" w:hAnsi="Wingdings" w:hint="default"/>
+        <w:sz w:val="20"/>
+      </w:rPr>
+    </w:lvl>
+    <w:lvl w:ilvl="3" w:tentative="1">
+      <w:start w:val="1"/>
+      <w:numFmt w:val="bullet"/>
+      <w:lvlText w:val=""/>
+      <w:lvlJc w:val="left"/>
+      <w:pPr>
+        <w:tabs>
+          <w:tab w:val="num" w:pos="2880"/>
+        </w:tabs>
+        <w:ind w:left="2880" w:hanging="360"/>
+      </w:pPr>
+      <w:rPr>
+        <w:rFonts w:ascii="Wingdings" w:hAnsi="Wingdings" w:hint="default"/>
+        <w:sz w:val="20"/>
+      </w:rPr>
+    </w:lvl>
+    <w:lvl w:ilvl="4" w:tentative="1">
+      <w:start w:val="1"/>
+      <w:numFmt w:val="bullet"/>
+      <w:lvlText w:val=""/>
+      <w:lvlJc w:val="left"/>
+      <w:pPr>
+        <w:tabs>
+          <w:tab w:val="num" w:pos="3600"/>
+        </w:tabs>
+        <w:ind w:left="3600" w:hanging="360"/>
+      </w:pPr>
+      <w:rPr>
+        <w:rFonts w:ascii="Wingdings" w:hAnsi="Wingdings" w:hint="default"/>
+        <w:sz w:val="20"/>
+      </w:rPr>
+    </w:lvl>
+    <w:lvl w:ilvl="5" w:tentative="1">
+      <w:start w:val="1"/>
+      <w:numFmt w:val="bullet"/>
+      <w:lvlText w:val=""/>
+      <w:lvlJc w:val="left"/>
+      <w:pPr>
+        <w:tabs>
+          <w:tab w:val="num" w:pos="4320"/>
+        </w:tabs>
+        <w:ind w:left="4320" w:hanging="360"/>
+      </w:pPr>
+      <w:rPr>
+        <w:rFonts w:ascii="Wingdings" w:hAnsi="Wingdings" w:hint="default"/>
+        <w:sz w:val="20"/>
+      </w:rPr>
+    </w:lvl>
+    <w:lvl w:ilvl="6" w:tentative="1">
+      <w:start w:val="1"/>
+      <w:numFmt w:val="bullet"/>
+      <w:lvlText w:val=""/>
+      <w:lvlJc w:val="left"/>
+      <w:pPr>
+        <w:tabs>
+          <w:tab w:val="num" w:pos="5040"/>
+        </w:tabs>
+        <w:ind w:left="5040" w:hanging="360"/>
+      </w:pPr>
+      <w:rPr>
+        <w:rFonts w:ascii="Wingdings" w:hAnsi="Wingdings" w:hint="default"/>
+        <w:sz w:val="20"/>
+      </w:rPr>
+    </w:lvl>
+    <w:lvl w:ilvl="7" w:tentative="1">
+      <w:start w:val="1"/>
+      <w:numFmt w:val="bullet"/>
+      <w:lvlText w:val=""/>
+      <w:lvlJc w:val="left"/>
+      <w:pPr>
+        <w:tabs>
+          <w:tab w:val="num" w:pos="5760"/>
+        </w:tabs>
+        <w:ind w:left="5760" w:hanging="360"/>
+      </w:pPr>
+      <w:rPr>
+        <w:rFonts w:ascii="Wingdings" w:hAnsi="Wingdings" w:hint="default"/>
+        <w:sz w:val="20"/>
+      </w:rPr>
+    </w:lvl>
+    <w:lvl w:ilvl="8" w:tentative="1">
+      <w:start w:val="1"/>
+      <w:numFmt w:val="bullet"/>
+      <w:lvlText w:val=""/>
+      <w:lvlJc w:val="left"/>
+      <w:pPr>
+        <w:tabs>
+          <w:tab w:val="num" w:pos="6480"/>
+        </w:tabs>
+        <w:ind w:left="6480" w:hanging="360"/>
+      </w:pPr>
+      <w:rPr>
+        <w:rFonts w:ascii="Wingdings" w:hAnsi="Wingdings" w:hint="default"/>
+        <w:sz w:val="20"/>
+      </w:rPr>
+    </w:lvl>
+  </w:abstractNum>
+  <w:abstractNum w:abstractNumId="13" w15:restartNumberingAfterBreak="0">
+    <w:nsid w:val="4401149F"/>
+    <w:multiLevelType w:val="multilevel"/>
+    <w:tmpl w:val="B4D6E3CA"/>
+    <w:lvl w:ilvl="0">
+      <w:start w:val="1"/>
+      <w:numFmt w:val="bullet"/>
+      <w:lvlText w:val=""/>
+      <w:lvlJc w:val="left"/>
+      <w:pPr>
+        <w:tabs>
+          <w:tab w:val="num" w:pos="720"/>
+        </w:tabs>
+        <w:ind w:left="720" w:hanging="360"/>
+      </w:pPr>
+      <w:rPr>
+        <w:rFonts w:ascii="Symbol" w:hAnsi="Symbol" w:hint="default"/>
+        <w:sz w:val="20"/>
+      </w:rPr>
+    </w:lvl>
+    <w:lvl w:ilvl="1" w:tentative="1">
+      <w:start w:val="1"/>
+      <w:numFmt w:val="bullet"/>
+      <w:lvlText w:val="o"/>
+      <w:lvlJc w:val="left"/>
+      <w:pPr>
+        <w:tabs>
+          <w:tab w:val="num" w:pos="1440"/>
+        </w:tabs>
+        <w:ind w:left="1440" w:hanging="360"/>
+      </w:pPr>
+      <w:rPr>
+        <w:rFonts w:ascii="Courier New" w:hAnsi="Courier New" w:hint="default"/>
+        <w:sz w:val="20"/>
+      </w:rPr>
+    </w:lvl>
+    <w:lvl w:ilvl="2" w:tentative="1">
+      <w:start w:val="1"/>
+      <w:numFmt w:val="bullet"/>
+      <w:lvlText w:val=""/>
+      <w:lvlJc w:val="left"/>
+      <w:pPr>
+        <w:tabs>
+          <w:tab w:val="num" w:pos="2160"/>
+        </w:tabs>
+        <w:ind w:left="2160" w:hanging="360"/>
+      </w:pPr>
+      <w:rPr>
+        <w:rFonts w:ascii="Wingdings" w:hAnsi="Wingdings" w:hint="default"/>
+        <w:sz w:val="20"/>
+      </w:rPr>
+    </w:lvl>
+    <w:lvl w:ilvl="3" w:tentative="1">
+      <w:start w:val="1"/>
+      <w:numFmt w:val="bullet"/>
+      <w:lvlText w:val=""/>
+      <w:lvlJc w:val="left"/>
+      <w:pPr>
+        <w:tabs>
+          <w:tab w:val="num" w:pos="2880"/>
+        </w:tabs>
+        <w:ind w:left="2880" w:hanging="360"/>
+      </w:pPr>
+      <w:rPr>
+        <w:rFonts w:ascii="Wingdings" w:hAnsi="Wingdings" w:hint="default"/>
+        <w:sz w:val="20"/>
+      </w:rPr>
+    </w:lvl>
+    <w:lvl w:ilvl="4" w:tentative="1">
+      <w:start w:val="1"/>
+      <w:numFmt w:val="bullet"/>
+      <w:lvlText w:val=""/>
+      <w:lvlJc w:val="left"/>
+      <w:pPr>
+        <w:tabs>
+          <w:tab w:val="num" w:pos="3600"/>
+        </w:tabs>
+        <w:ind w:left="3600" w:hanging="360"/>
+      </w:pPr>
+      <w:rPr>
+        <w:rFonts w:ascii="Wingdings" w:hAnsi="Wingdings" w:hint="default"/>
+        <w:sz w:val="20"/>
+      </w:rPr>
+    </w:lvl>
+    <w:lvl w:ilvl="5" w:tentative="1">
+      <w:start w:val="1"/>
+      <w:numFmt w:val="bullet"/>
+      <w:lvlText w:val=""/>
+      <w:lvlJc w:val="left"/>
+      <w:pPr>
+        <w:tabs>
+          <w:tab w:val="num" w:pos="4320"/>
+        </w:tabs>
+        <w:ind w:left="4320" w:hanging="360"/>
+      </w:pPr>
+      <w:rPr>
+        <w:rFonts w:ascii="Wingdings" w:hAnsi="Wingdings" w:hint="default"/>
+        <w:sz w:val="20"/>
+      </w:rPr>
+    </w:lvl>
+    <w:lvl w:ilvl="6" w:tentative="1">
+      <w:start w:val="1"/>
+      <w:numFmt w:val="bullet"/>
+      <w:lvlText w:val=""/>
+      <w:lvlJc w:val="left"/>
+      <w:pPr>
+        <w:tabs>
+          <w:tab w:val="num" w:pos="5040"/>
+        </w:tabs>
+        <w:ind w:left="5040" w:hanging="360"/>
+      </w:pPr>
+      <w:rPr>
+        <w:rFonts w:ascii="Wingdings" w:hAnsi="Wingdings" w:hint="default"/>
+        <w:sz w:val="20"/>
+      </w:rPr>
+    </w:lvl>
+    <w:lvl w:ilvl="7" w:tentative="1">
+      <w:start w:val="1"/>
+      <w:numFmt w:val="bullet"/>
+      <w:lvlText w:val=""/>
+      <w:lvlJc w:val="left"/>
+      <w:pPr>
+        <w:tabs>
+          <w:tab w:val="num" w:pos="5760"/>
+        </w:tabs>
+        <w:ind w:left="5760" w:hanging="360"/>
+      </w:pPr>
+      <w:rPr>
+        <w:rFonts w:ascii="Wingdings" w:hAnsi="Wingdings" w:hint="default"/>
+        <w:sz w:val="20"/>
+      </w:rPr>
+    </w:lvl>
+    <w:lvl w:ilvl="8" w:tentative="1">
+      <w:start w:val="1"/>
+      <w:numFmt w:val="bullet"/>
+      <w:lvlText w:val=""/>
+      <w:lvlJc w:val="left"/>
+      <w:pPr>
+        <w:tabs>
+          <w:tab w:val="num" w:pos="6480"/>
+        </w:tabs>
+        <w:ind w:left="6480" w:hanging="360"/>
+      </w:pPr>
+      <w:rPr>
+        <w:rFonts w:ascii="Wingdings" w:hAnsi="Wingdings" w:hint="default"/>
+        <w:sz w:val="20"/>
+      </w:rPr>
+    </w:lvl>
+  </w:abstractNum>
+  <w:abstractNum w:abstractNumId="14" w15:restartNumberingAfterBreak="0">
     <w:nsid w:val="4704246F"/>
     <w:multiLevelType w:val="multilevel"/>
     <w:tmpl w:val="EE606D18"/>
@@ -1798,7 +3981,305 @@
       </w:rPr>
     </w:lvl>
   </w:abstractNum>
-  <w:abstractNum w:abstractNumId="5" w15:restartNumberingAfterBreak="0">
+  <w:abstractNum w:abstractNumId="15" w15:restartNumberingAfterBreak="0">
+    <w:nsid w:val="514D3336"/>
+    <w:multiLevelType w:val="multilevel"/>
+    <w:tmpl w:val="C87024C4"/>
+    <w:lvl w:ilvl="0">
+      <w:start w:val="1"/>
+      <w:numFmt w:val="bullet"/>
+      <w:lvlText w:val=""/>
+      <w:lvlJc w:val="left"/>
+      <w:pPr>
+        <w:tabs>
+          <w:tab w:val="num" w:pos="720"/>
+        </w:tabs>
+        <w:ind w:left="720" w:hanging="360"/>
+      </w:pPr>
+      <w:rPr>
+        <w:rFonts w:ascii="Symbol" w:hAnsi="Symbol" w:hint="default"/>
+        <w:sz w:val="20"/>
+      </w:rPr>
+    </w:lvl>
+    <w:lvl w:ilvl="1" w:tentative="1">
+      <w:start w:val="1"/>
+      <w:numFmt w:val="bullet"/>
+      <w:lvlText w:val="o"/>
+      <w:lvlJc w:val="left"/>
+      <w:pPr>
+        <w:tabs>
+          <w:tab w:val="num" w:pos="1440"/>
+        </w:tabs>
+        <w:ind w:left="1440" w:hanging="360"/>
+      </w:pPr>
+      <w:rPr>
+        <w:rFonts w:ascii="Courier New" w:hAnsi="Courier New" w:hint="default"/>
+        <w:sz w:val="20"/>
+      </w:rPr>
+    </w:lvl>
+    <w:lvl w:ilvl="2" w:tentative="1">
+      <w:start w:val="1"/>
+      <w:numFmt w:val="bullet"/>
+      <w:lvlText w:val=""/>
+      <w:lvlJc w:val="left"/>
+      <w:pPr>
+        <w:tabs>
+          <w:tab w:val="num" w:pos="2160"/>
+        </w:tabs>
+        <w:ind w:left="2160" w:hanging="360"/>
+      </w:pPr>
+      <w:rPr>
+        <w:rFonts w:ascii="Wingdings" w:hAnsi="Wingdings" w:hint="default"/>
+        <w:sz w:val="20"/>
+      </w:rPr>
+    </w:lvl>
+    <w:lvl w:ilvl="3" w:tentative="1">
+      <w:start w:val="1"/>
+      <w:numFmt w:val="bullet"/>
+      <w:lvlText w:val=""/>
+      <w:lvlJc w:val="left"/>
+      <w:pPr>
+        <w:tabs>
+          <w:tab w:val="num" w:pos="2880"/>
+        </w:tabs>
+        <w:ind w:left="2880" w:hanging="360"/>
+      </w:pPr>
+      <w:rPr>
+        <w:rFonts w:ascii="Wingdings" w:hAnsi="Wingdings" w:hint="default"/>
+        <w:sz w:val="20"/>
+      </w:rPr>
+    </w:lvl>
+    <w:lvl w:ilvl="4" w:tentative="1">
+      <w:start w:val="1"/>
+      <w:numFmt w:val="bullet"/>
+      <w:lvlText w:val=""/>
+      <w:lvlJc w:val="left"/>
+      <w:pPr>
+        <w:tabs>
+          <w:tab w:val="num" w:pos="3600"/>
+        </w:tabs>
+        <w:ind w:left="3600" w:hanging="360"/>
+      </w:pPr>
+      <w:rPr>
+        <w:rFonts w:ascii="Wingdings" w:hAnsi="Wingdings" w:hint="default"/>
+        <w:sz w:val="20"/>
+      </w:rPr>
+    </w:lvl>
+    <w:lvl w:ilvl="5" w:tentative="1">
+      <w:start w:val="1"/>
+      <w:numFmt w:val="bullet"/>
+      <w:lvlText w:val=""/>
+      <w:lvlJc w:val="left"/>
+      <w:pPr>
+        <w:tabs>
+          <w:tab w:val="num" w:pos="4320"/>
+        </w:tabs>
+        <w:ind w:left="4320" w:hanging="360"/>
+      </w:pPr>
+      <w:rPr>
+        <w:rFonts w:ascii="Wingdings" w:hAnsi="Wingdings" w:hint="default"/>
+        <w:sz w:val="20"/>
+      </w:rPr>
+    </w:lvl>
+    <w:lvl w:ilvl="6" w:tentative="1">
+      <w:start w:val="1"/>
+      <w:numFmt w:val="bullet"/>
+      <w:lvlText w:val=""/>
+      <w:lvlJc w:val="left"/>
+      <w:pPr>
+        <w:tabs>
+          <w:tab w:val="num" w:pos="5040"/>
+        </w:tabs>
+        <w:ind w:left="5040" w:hanging="360"/>
+      </w:pPr>
+      <w:rPr>
+        <w:rFonts w:ascii="Wingdings" w:hAnsi="Wingdings" w:hint="default"/>
+        <w:sz w:val="20"/>
+      </w:rPr>
+    </w:lvl>
+    <w:lvl w:ilvl="7" w:tentative="1">
+      <w:start w:val="1"/>
+      <w:numFmt w:val="bullet"/>
+      <w:lvlText w:val=""/>
+      <w:lvlJc w:val="left"/>
+      <w:pPr>
+        <w:tabs>
+          <w:tab w:val="num" w:pos="5760"/>
+        </w:tabs>
+        <w:ind w:left="5760" w:hanging="360"/>
+      </w:pPr>
+      <w:rPr>
+        <w:rFonts w:ascii="Wingdings" w:hAnsi="Wingdings" w:hint="default"/>
+        <w:sz w:val="20"/>
+      </w:rPr>
+    </w:lvl>
+    <w:lvl w:ilvl="8" w:tentative="1">
+      <w:start w:val="1"/>
+      <w:numFmt w:val="bullet"/>
+      <w:lvlText w:val=""/>
+      <w:lvlJc w:val="left"/>
+      <w:pPr>
+        <w:tabs>
+          <w:tab w:val="num" w:pos="6480"/>
+        </w:tabs>
+        <w:ind w:left="6480" w:hanging="360"/>
+      </w:pPr>
+      <w:rPr>
+        <w:rFonts w:ascii="Wingdings" w:hAnsi="Wingdings" w:hint="default"/>
+        <w:sz w:val="20"/>
+      </w:rPr>
+    </w:lvl>
+  </w:abstractNum>
+  <w:abstractNum w:abstractNumId="16" w15:restartNumberingAfterBreak="0">
+    <w:nsid w:val="587004CD"/>
+    <w:multiLevelType w:val="multilevel"/>
+    <w:tmpl w:val="B6845A5C"/>
+    <w:lvl w:ilvl="0">
+      <w:start w:val="1"/>
+      <w:numFmt w:val="bullet"/>
+      <w:lvlText w:val=""/>
+      <w:lvlJc w:val="left"/>
+      <w:pPr>
+        <w:tabs>
+          <w:tab w:val="num" w:pos="720"/>
+        </w:tabs>
+        <w:ind w:left="720" w:hanging="360"/>
+      </w:pPr>
+      <w:rPr>
+        <w:rFonts w:ascii="Symbol" w:hAnsi="Symbol" w:hint="default"/>
+        <w:sz w:val="20"/>
+      </w:rPr>
+    </w:lvl>
+    <w:lvl w:ilvl="1" w:tentative="1">
+      <w:start w:val="1"/>
+      <w:numFmt w:val="bullet"/>
+      <w:lvlText w:val="o"/>
+      <w:lvlJc w:val="left"/>
+      <w:pPr>
+        <w:tabs>
+          <w:tab w:val="num" w:pos="1440"/>
+        </w:tabs>
+        <w:ind w:left="1440" w:hanging="360"/>
+      </w:pPr>
+      <w:rPr>
+        <w:rFonts w:ascii="Courier New" w:hAnsi="Courier New" w:hint="default"/>
+        <w:sz w:val="20"/>
+      </w:rPr>
+    </w:lvl>
+    <w:lvl w:ilvl="2" w:tentative="1">
+      <w:start w:val="1"/>
+      <w:numFmt w:val="bullet"/>
+      <w:lvlText w:val=""/>
+      <w:lvlJc w:val="left"/>
+      <w:pPr>
+        <w:tabs>
+          <w:tab w:val="num" w:pos="2160"/>
+        </w:tabs>
+        <w:ind w:left="2160" w:hanging="360"/>
+      </w:pPr>
+      <w:rPr>
+        <w:rFonts w:ascii="Wingdings" w:hAnsi="Wingdings" w:hint="default"/>
+        <w:sz w:val="20"/>
+      </w:rPr>
+    </w:lvl>
+    <w:lvl w:ilvl="3" w:tentative="1">
+      <w:start w:val="1"/>
+      <w:numFmt w:val="bullet"/>
+      <w:lvlText w:val=""/>
+      <w:lvlJc w:val="left"/>
+      <w:pPr>
+        <w:tabs>
+          <w:tab w:val="num" w:pos="2880"/>
+        </w:tabs>
+        <w:ind w:left="2880" w:hanging="360"/>
+      </w:pPr>
+      <w:rPr>
+        <w:rFonts w:ascii="Wingdings" w:hAnsi="Wingdings" w:hint="default"/>
+        <w:sz w:val="20"/>
+      </w:rPr>
+    </w:lvl>
+    <w:lvl w:ilvl="4" w:tentative="1">
+      <w:start w:val="1"/>
+      <w:numFmt w:val="bullet"/>
+      <w:lvlText w:val=""/>
+      <w:lvlJc w:val="left"/>
+      <w:pPr>
+        <w:tabs>
+          <w:tab w:val="num" w:pos="3600"/>
+        </w:tabs>
+        <w:ind w:left="3600" w:hanging="360"/>
+      </w:pPr>
+      <w:rPr>
+        <w:rFonts w:ascii="Wingdings" w:hAnsi="Wingdings" w:hint="default"/>
+        <w:sz w:val="20"/>
+      </w:rPr>
+    </w:lvl>
+    <w:lvl w:ilvl="5" w:tentative="1">
+      <w:start w:val="1"/>
+      <w:numFmt w:val="bullet"/>
+      <w:lvlText w:val=""/>
+      <w:lvlJc w:val="left"/>
+      <w:pPr>
+        <w:tabs>
+          <w:tab w:val="num" w:pos="4320"/>
+        </w:tabs>
+        <w:ind w:left="4320" w:hanging="360"/>
+      </w:pPr>
+      <w:rPr>
+        <w:rFonts w:ascii="Wingdings" w:hAnsi="Wingdings" w:hint="default"/>
+        <w:sz w:val="20"/>
+      </w:rPr>
+    </w:lvl>
+    <w:lvl w:ilvl="6" w:tentative="1">
+      <w:start w:val="1"/>
+      <w:numFmt w:val="bullet"/>
+      <w:lvlText w:val=""/>
+      <w:lvlJc w:val="left"/>
+      <w:pPr>
+        <w:tabs>
+          <w:tab w:val="num" w:pos="5040"/>
+        </w:tabs>
+        <w:ind w:left="5040" w:hanging="360"/>
+      </w:pPr>
+      <w:rPr>
+        <w:rFonts w:ascii="Wingdings" w:hAnsi="Wingdings" w:hint="default"/>
+        <w:sz w:val="20"/>
+      </w:rPr>
+    </w:lvl>
+    <w:lvl w:ilvl="7" w:tentative="1">
+      <w:start w:val="1"/>
+      <w:numFmt w:val="bullet"/>
+      <w:lvlText w:val=""/>
+      <w:lvlJc w:val="left"/>
+      <w:pPr>
+        <w:tabs>
+          <w:tab w:val="num" w:pos="5760"/>
+        </w:tabs>
+        <w:ind w:left="5760" w:hanging="360"/>
+      </w:pPr>
+      <w:rPr>
+        <w:rFonts w:ascii="Wingdings" w:hAnsi="Wingdings" w:hint="default"/>
+        <w:sz w:val="20"/>
+      </w:rPr>
+    </w:lvl>
+    <w:lvl w:ilvl="8" w:tentative="1">
+      <w:start w:val="1"/>
+      <w:numFmt w:val="bullet"/>
+      <w:lvlText w:val=""/>
+      <w:lvlJc w:val="left"/>
+      <w:pPr>
+        <w:tabs>
+          <w:tab w:val="num" w:pos="6480"/>
+        </w:tabs>
+        <w:ind w:left="6480" w:hanging="360"/>
+      </w:pPr>
+      <w:rPr>
+        <w:rFonts w:ascii="Wingdings" w:hAnsi="Wingdings" w:hint="default"/>
+        <w:sz w:val="20"/>
+      </w:rPr>
+    </w:lvl>
+  </w:abstractNum>
+  <w:abstractNum w:abstractNumId="17" w15:restartNumberingAfterBreak="0">
     <w:nsid w:val="58D35545"/>
     <w:multiLevelType w:val="multilevel"/>
     <w:tmpl w:val="DA3A5CBE"/>
@@ -1947,7 +4428,305 @@
       </w:rPr>
     </w:lvl>
   </w:abstractNum>
-  <w:abstractNum w:abstractNumId="6" w15:restartNumberingAfterBreak="0">
+  <w:abstractNum w:abstractNumId="18" w15:restartNumberingAfterBreak="0">
+    <w:nsid w:val="5C0163E3"/>
+    <w:multiLevelType w:val="multilevel"/>
+    <w:tmpl w:val="6D909F5C"/>
+    <w:lvl w:ilvl="0">
+      <w:start w:val="1"/>
+      <w:numFmt w:val="bullet"/>
+      <w:lvlText w:val=""/>
+      <w:lvlJc w:val="left"/>
+      <w:pPr>
+        <w:tabs>
+          <w:tab w:val="num" w:pos="720"/>
+        </w:tabs>
+        <w:ind w:left="720" w:hanging="360"/>
+      </w:pPr>
+      <w:rPr>
+        <w:rFonts w:ascii="Symbol" w:hAnsi="Symbol" w:hint="default"/>
+        <w:sz w:val="20"/>
+      </w:rPr>
+    </w:lvl>
+    <w:lvl w:ilvl="1" w:tentative="1">
+      <w:start w:val="1"/>
+      <w:numFmt w:val="bullet"/>
+      <w:lvlText w:val="o"/>
+      <w:lvlJc w:val="left"/>
+      <w:pPr>
+        <w:tabs>
+          <w:tab w:val="num" w:pos="1440"/>
+        </w:tabs>
+        <w:ind w:left="1440" w:hanging="360"/>
+      </w:pPr>
+      <w:rPr>
+        <w:rFonts w:ascii="Courier New" w:hAnsi="Courier New" w:hint="default"/>
+        <w:sz w:val="20"/>
+      </w:rPr>
+    </w:lvl>
+    <w:lvl w:ilvl="2" w:tentative="1">
+      <w:start w:val="1"/>
+      <w:numFmt w:val="bullet"/>
+      <w:lvlText w:val=""/>
+      <w:lvlJc w:val="left"/>
+      <w:pPr>
+        <w:tabs>
+          <w:tab w:val="num" w:pos="2160"/>
+        </w:tabs>
+        <w:ind w:left="2160" w:hanging="360"/>
+      </w:pPr>
+      <w:rPr>
+        <w:rFonts w:ascii="Wingdings" w:hAnsi="Wingdings" w:hint="default"/>
+        <w:sz w:val="20"/>
+      </w:rPr>
+    </w:lvl>
+    <w:lvl w:ilvl="3" w:tentative="1">
+      <w:start w:val="1"/>
+      <w:numFmt w:val="bullet"/>
+      <w:lvlText w:val=""/>
+      <w:lvlJc w:val="left"/>
+      <w:pPr>
+        <w:tabs>
+          <w:tab w:val="num" w:pos="2880"/>
+        </w:tabs>
+        <w:ind w:left="2880" w:hanging="360"/>
+      </w:pPr>
+      <w:rPr>
+        <w:rFonts w:ascii="Wingdings" w:hAnsi="Wingdings" w:hint="default"/>
+        <w:sz w:val="20"/>
+      </w:rPr>
+    </w:lvl>
+    <w:lvl w:ilvl="4" w:tentative="1">
+      <w:start w:val="1"/>
+      <w:numFmt w:val="bullet"/>
+      <w:lvlText w:val=""/>
+      <w:lvlJc w:val="left"/>
+      <w:pPr>
+        <w:tabs>
+          <w:tab w:val="num" w:pos="3600"/>
+        </w:tabs>
+        <w:ind w:left="3600" w:hanging="360"/>
+      </w:pPr>
+      <w:rPr>
+        <w:rFonts w:ascii="Wingdings" w:hAnsi="Wingdings" w:hint="default"/>
+        <w:sz w:val="20"/>
+      </w:rPr>
+    </w:lvl>
+    <w:lvl w:ilvl="5" w:tentative="1">
+      <w:start w:val="1"/>
+      <w:numFmt w:val="bullet"/>
+      <w:lvlText w:val=""/>
+      <w:lvlJc w:val="left"/>
+      <w:pPr>
+        <w:tabs>
+          <w:tab w:val="num" w:pos="4320"/>
+        </w:tabs>
+        <w:ind w:left="4320" w:hanging="360"/>
+      </w:pPr>
+      <w:rPr>
+        <w:rFonts w:ascii="Wingdings" w:hAnsi="Wingdings" w:hint="default"/>
+        <w:sz w:val="20"/>
+      </w:rPr>
+    </w:lvl>
+    <w:lvl w:ilvl="6" w:tentative="1">
+      <w:start w:val="1"/>
+      <w:numFmt w:val="bullet"/>
+      <w:lvlText w:val=""/>
+      <w:lvlJc w:val="left"/>
+      <w:pPr>
+        <w:tabs>
+          <w:tab w:val="num" w:pos="5040"/>
+        </w:tabs>
+        <w:ind w:left="5040" w:hanging="360"/>
+      </w:pPr>
+      <w:rPr>
+        <w:rFonts w:ascii="Wingdings" w:hAnsi="Wingdings" w:hint="default"/>
+        <w:sz w:val="20"/>
+      </w:rPr>
+    </w:lvl>
+    <w:lvl w:ilvl="7" w:tentative="1">
+      <w:start w:val="1"/>
+      <w:numFmt w:val="bullet"/>
+      <w:lvlText w:val=""/>
+      <w:lvlJc w:val="left"/>
+      <w:pPr>
+        <w:tabs>
+          <w:tab w:val="num" w:pos="5760"/>
+        </w:tabs>
+        <w:ind w:left="5760" w:hanging="360"/>
+      </w:pPr>
+      <w:rPr>
+        <w:rFonts w:ascii="Wingdings" w:hAnsi="Wingdings" w:hint="default"/>
+        <w:sz w:val="20"/>
+      </w:rPr>
+    </w:lvl>
+    <w:lvl w:ilvl="8" w:tentative="1">
+      <w:start w:val="1"/>
+      <w:numFmt w:val="bullet"/>
+      <w:lvlText w:val=""/>
+      <w:lvlJc w:val="left"/>
+      <w:pPr>
+        <w:tabs>
+          <w:tab w:val="num" w:pos="6480"/>
+        </w:tabs>
+        <w:ind w:left="6480" w:hanging="360"/>
+      </w:pPr>
+      <w:rPr>
+        <w:rFonts w:ascii="Wingdings" w:hAnsi="Wingdings" w:hint="default"/>
+        <w:sz w:val="20"/>
+      </w:rPr>
+    </w:lvl>
+  </w:abstractNum>
+  <w:abstractNum w:abstractNumId="19" w15:restartNumberingAfterBreak="0">
+    <w:nsid w:val="69BF1508"/>
+    <w:multiLevelType w:val="multilevel"/>
+    <w:tmpl w:val="3716961C"/>
+    <w:lvl w:ilvl="0">
+      <w:start w:val="1"/>
+      <w:numFmt w:val="bullet"/>
+      <w:lvlText w:val=""/>
+      <w:lvlJc w:val="left"/>
+      <w:pPr>
+        <w:tabs>
+          <w:tab w:val="num" w:pos="720"/>
+        </w:tabs>
+        <w:ind w:left="720" w:hanging="360"/>
+      </w:pPr>
+      <w:rPr>
+        <w:rFonts w:ascii="Symbol" w:hAnsi="Symbol" w:hint="default"/>
+        <w:sz w:val="20"/>
+      </w:rPr>
+    </w:lvl>
+    <w:lvl w:ilvl="1" w:tentative="1">
+      <w:start w:val="1"/>
+      <w:numFmt w:val="bullet"/>
+      <w:lvlText w:val="o"/>
+      <w:lvlJc w:val="left"/>
+      <w:pPr>
+        <w:tabs>
+          <w:tab w:val="num" w:pos="1440"/>
+        </w:tabs>
+        <w:ind w:left="1440" w:hanging="360"/>
+      </w:pPr>
+      <w:rPr>
+        <w:rFonts w:ascii="Courier New" w:hAnsi="Courier New" w:hint="default"/>
+        <w:sz w:val="20"/>
+      </w:rPr>
+    </w:lvl>
+    <w:lvl w:ilvl="2" w:tentative="1">
+      <w:start w:val="1"/>
+      <w:numFmt w:val="bullet"/>
+      <w:lvlText w:val=""/>
+      <w:lvlJc w:val="left"/>
+      <w:pPr>
+        <w:tabs>
+          <w:tab w:val="num" w:pos="2160"/>
+        </w:tabs>
+        <w:ind w:left="2160" w:hanging="360"/>
+      </w:pPr>
+      <w:rPr>
+        <w:rFonts w:ascii="Wingdings" w:hAnsi="Wingdings" w:hint="default"/>
+        <w:sz w:val="20"/>
+      </w:rPr>
+    </w:lvl>
+    <w:lvl w:ilvl="3" w:tentative="1">
+      <w:start w:val="1"/>
+      <w:numFmt w:val="bullet"/>
+      <w:lvlText w:val=""/>
+      <w:lvlJc w:val="left"/>
+      <w:pPr>
+        <w:tabs>
+          <w:tab w:val="num" w:pos="2880"/>
+        </w:tabs>
+        <w:ind w:left="2880" w:hanging="360"/>
+      </w:pPr>
+      <w:rPr>
+        <w:rFonts w:ascii="Wingdings" w:hAnsi="Wingdings" w:hint="default"/>
+        <w:sz w:val="20"/>
+      </w:rPr>
+    </w:lvl>
+    <w:lvl w:ilvl="4" w:tentative="1">
+      <w:start w:val="1"/>
+      <w:numFmt w:val="bullet"/>
+      <w:lvlText w:val=""/>
+      <w:lvlJc w:val="left"/>
+      <w:pPr>
+        <w:tabs>
+          <w:tab w:val="num" w:pos="3600"/>
+        </w:tabs>
+        <w:ind w:left="3600" w:hanging="360"/>
+      </w:pPr>
+      <w:rPr>
+        <w:rFonts w:ascii="Wingdings" w:hAnsi="Wingdings" w:hint="default"/>
+        <w:sz w:val="20"/>
+      </w:rPr>
+    </w:lvl>
+    <w:lvl w:ilvl="5" w:tentative="1">
+      <w:start w:val="1"/>
+      <w:numFmt w:val="bullet"/>
+      <w:lvlText w:val=""/>
+      <w:lvlJc w:val="left"/>
+      <w:pPr>
+        <w:tabs>
+          <w:tab w:val="num" w:pos="4320"/>
+        </w:tabs>
+        <w:ind w:left="4320" w:hanging="360"/>
+      </w:pPr>
+      <w:rPr>
+        <w:rFonts w:ascii="Wingdings" w:hAnsi="Wingdings" w:hint="default"/>
+        <w:sz w:val="20"/>
+      </w:rPr>
+    </w:lvl>
+    <w:lvl w:ilvl="6" w:tentative="1">
+      <w:start w:val="1"/>
+      <w:numFmt w:val="bullet"/>
+      <w:lvlText w:val=""/>
+      <w:lvlJc w:val="left"/>
+      <w:pPr>
+        <w:tabs>
+          <w:tab w:val="num" w:pos="5040"/>
+        </w:tabs>
+        <w:ind w:left="5040" w:hanging="360"/>
+      </w:pPr>
+      <w:rPr>
+        <w:rFonts w:ascii="Wingdings" w:hAnsi="Wingdings" w:hint="default"/>
+        <w:sz w:val="20"/>
+      </w:rPr>
+    </w:lvl>
+    <w:lvl w:ilvl="7" w:tentative="1">
+      <w:start w:val="1"/>
+      <w:numFmt w:val="bullet"/>
+      <w:lvlText w:val=""/>
+      <w:lvlJc w:val="left"/>
+      <w:pPr>
+        <w:tabs>
+          <w:tab w:val="num" w:pos="5760"/>
+        </w:tabs>
+        <w:ind w:left="5760" w:hanging="360"/>
+      </w:pPr>
+      <w:rPr>
+        <w:rFonts w:ascii="Wingdings" w:hAnsi="Wingdings" w:hint="default"/>
+        <w:sz w:val="20"/>
+      </w:rPr>
+    </w:lvl>
+    <w:lvl w:ilvl="8" w:tentative="1">
+      <w:start w:val="1"/>
+      <w:numFmt w:val="bullet"/>
+      <w:lvlText w:val=""/>
+      <w:lvlJc w:val="left"/>
+      <w:pPr>
+        <w:tabs>
+          <w:tab w:val="num" w:pos="6480"/>
+        </w:tabs>
+        <w:ind w:left="6480" w:hanging="360"/>
+      </w:pPr>
+      <w:rPr>
+        <w:rFonts w:ascii="Wingdings" w:hAnsi="Wingdings" w:hint="default"/>
+        <w:sz w:val="20"/>
+      </w:rPr>
+    </w:lvl>
+  </w:abstractNum>
+  <w:abstractNum w:abstractNumId="20" w15:restartNumberingAfterBreak="0">
     <w:nsid w:val="75256C3D"/>
     <w:multiLevelType w:val="multilevel"/>
     <w:tmpl w:val="6A86F99E"/>
@@ -2097,25 +4876,67 @@
     </w:lvl>
   </w:abstractNum>
   <w:num w:numId="1" w16cid:durableId="1605645656">
+    <w:abstractNumId w:val="5"/>
+  </w:num>
+  <w:num w:numId="2" w16cid:durableId="132721625">
+    <w:abstractNumId w:val="4"/>
+  </w:num>
+  <w:num w:numId="3" w16cid:durableId="1092429083">
+    <w:abstractNumId w:val="17"/>
+  </w:num>
+  <w:num w:numId="4" w16cid:durableId="1424951867">
+    <w:abstractNumId w:val="14"/>
+  </w:num>
+  <w:num w:numId="5" w16cid:durableId="428817429">
+    <w:abstractNumId w:val="6"/>
+  </w:num>
+  <w:num w:numId="6" w16cid:durableId="1447240451">
+    <w:abstractNumId w:val="7"/>
+  </w:num>
+  <w:num w:numId="7" w16cid:durableId="1442606967">
+    <w:abstractNumId w:val="20"/>
+  </w:num>
+  <w:num w:numId="8" w16cid:durableId="2041204636">
+    <w:abstractNumId w:val="16"/>
+  </w:num>
+  <w:num w:numId="9" w16cid:durableId="453208296">
+    <w:abstractNumId w:val="19"/>
+  </w:num>
+  <w:num w:numId="10" w16cid:durableId="316417133">
+    <w:abstractNumId w:val="18"/>
+  </w:num>
+  <w:num w:numId="11" w16cid:durableId="626014821">
+    <w:abstractNumId w:val="8"/>
+  </w:num>
+  <w:num w:numId="12" w16cid:durableId="1181048789">
+    <w:abstractNumId w:val="0"/>
+  </w:num>
+  <w:num w:numId="13" w16cid:durableId="2067683474">
+    <w:abstractNumId w:val="12"/>
+  </w:num>
+  <w:num w:numId="14" w16cid:durableId="770929991">
+    <w:abstractNumId w:val="10"/>
+  </w:num>
+  <w:num w:numId="15" w16cid:durableId="1175263271">
     <w:abstractNumId w:val="1"/>
   </w:num>
-  <w:num w:numId="2" w16cid:durableId="132721625">
-    <w:abstractNumId w:val="0"/>
+  <w:num w:numId="16" w16cid:durableId="1165172288">
+    <w:abstractNumId w:val="11"/>
   </w:num>
-  <w:num w:numId="3" w16cid:durableId="1092429083">
-    <w:abstractNumId w:val="5"/>
+  <w:num w:numId="17" w16cid:durableId="291205267">
+    <w:abstractNumId w:val="9"/>
   </w:num>
-  <w:num w:numId="4" w16cid:durableId="1424951867">
-    <w:abstractNumId w:val="4"/>
-  </w:num>
-  <w:num w:numId="5" w16cid:durableId="428817429">
+  <w:num w:numId="18" w16cid:durableId="1666130215">
     <w:abstractNumId w:val="2"/>
   </w:num>
-  <w:num w:numId="6" w16cid:durableId="1447240451">
+  <w:num w:numId="19" w16cid:durableId="933710807">
     <w:abstractNumId w:val="3"/>
   </w:num>
-  <w:num w:numId="7" w16cid:durableId="1442606967">
-    <w:abstractNumId w:val="6"/>
+  <w:num w:numId="20" w16cid:durableId="844053279">
+    <w:abstractNumId w:val="13"/>
+  </w:num>
+  <w:num w:numId="21" w16cid:durableId="4407616">
+    <w:abstractNumId w:val="15"/>
   </w:num>
 </w:numbering>
 </file>

</xml_diff>